<commit_message>
new work in ch1
updated ch1
</commit_message>
<xml_diff>
--- a/Thesis_Hall_Charles.docx
+++ b/Thesis_Hall_Charles.docx
@@ -1,6 +1,6 @@
 
 <file path=word/document.xml><?xml version="1.0" encoding="utf-8"?>
-<w:document xmlns:wpc="http://schemas.microsoft.com/office/word/2010/wordprocessingCanvas" xmlns:mc="http://schemas.openxmlformats.org/markup-compatibility/2006" xmlns:o="urn:schemas-microsoft-com:office:office" xmlns:r="http://schemas.openxmlformats.org/officeDocument/2006/relationships" xmlns:m="http://schemas.openxmlformats.org/officeDocument/2006/math" xmlns:v="urn:schemas-microsoft-com:vml" xmlns:wp14="http://schemas.microsoft.com/office/word/2010/wordprocessingDrawing" xmlns:wp="http://schemas.openxmlformats.org/drawingml/2006/wordprocessingDrawing" xmlns:w10="urn:schemas-microsoft-com:office:word" xmlns:w="http://schemas.openxmlformats.org/wordprocessingml/2006/main" xmlns:w14="http://schemas.microsoft.com/office/word/2010/wordml" xmlns:w15="http://schemas.microsoft.com/office/word/2012/wordml" xmlns:wpg="http://schemas.microsoft.com/office/word/2010/wordprocessingGroup" xmlns:wpi="http://schemas.microsoft.com/office/word/2010/wordprocessingInk" xmlns:wne="http://schemas.microsoft.com/office/word/2006/wordml" xmlns:wps="http://schemas.microsoft.com/office/word/2010/wordprocessingShape" mc:Ignorable="w14 w15 wp14">
+<w:document xmlns:wpc="http://schemas.microsoft.com/office/word/2010/wordprocessingCanvas" xmlns:mo="http://schemas.microsoft.com/office/mac/office/2008/main" xmlns:mc="http://schemas.openxmlformats.org/markup-compatibility/2006" xmlns:mv="urn:schemas-microsoft-com:mac:vml" xmlns:o="urn:schemas-microsoft-com:office:office" xmlns:r="http://schemas.openxmlformats.org/officeDocument/2006/relationships" xmlns:m="http://schemas.openxmlformats.org/officeDocument/2006/math" xmlns:v="urn:schemas-microsoft-com:vml" xmlns:wp14="http://schemas.microsoft.com/office/word/2010/wordprocessingDrawing" xmlns:wp="http://schemas.openxmlformats.org/drawingml/2006/wordprocessingDrawing" xmlns:w10="urn:schemas-microsoft-com:office:word" xmlns:w="http://schemas.openxmlformats.org/wordprocessingml/2006/main" xmlns:w14="http://schemas.microsoft.com/office/word/2010/wordml" xmlns:wpg="http://schemas.microsoft.com/office/word/2010/wordprocessingGroup" xmlns:wpi="http://schemas.microsoft.com/office/word/2010/wordprocessingInk" xmlns:wne="http://schemas.microsoft.com/office/word/2006/wordml" xmlns:wps="http://schemas.microsoft.com/office/word/2010/wordprocessingShape" mc:Ignorable="w14 wp14">
   <w:body>
     <w:p>
       <w:pPr>
@@ -722,6 +722,7 @@
         <w:jc w:val="center"/>
       </w:pPr>
       <w:r>
+        <w:lastRenderedPageBreak/>
         <w:br/>
       </w:r>
       <w:r>
@@ -2221,8 +2222,6 @@
         </w:numPr>
       </w:pPr>
       <w:bookmarkStart w:id="3" w:name="_Toc454460877"/>
-      <w:bookmarkStart w:id="4" w:name="_GoBack"/>
-      <w:bookmarkEnd w:id="4"/>
       <w:r>
         <w:lastRenderedPageBreak/>
         <w:t>L</w:t>
@@ -2482,7 +2481,7 @@
           <w:numId w:val="0"/>
         </w:numPr>
       </w:pPr>
-      <w:bookmarkStart w:id="5" w:name="_Toc454460878"/>
+      <w:bookmarkStart w:id="4" w:name="_Toc454460878"/>
       <w:bookmarkEnd w:id="2"/>
       <w:r>
         <w:lastRenderedPageBreak/>
@@ -2491,7 +2490,7 @@
       <w:r>
         <w:t>ist of Tables</w:t>
       </w:r>
-      <w:bookmarkEnd w:id="5"/>
+      <w:bookmarkEnd w:id="4"/>
     </w:p>
     <w:p>
       <w:pPr>
@@ -2532,7 +2531,7 @@
         </w:rPr>
         <w:t>Table</w:t>
       </w:r>
-      <w:commentRangeStart w:id="6"/>
+      <w:commentRangeStart w:id="5"/>
       <w:r>
         <w:rPr>
           <w:rFonts w:cs="Times New Roman"/>
@@ -2556,7 +2555,7 @@
         <w:tab/>
         <w:t>5</w:t>
       </w:r>
-      <w:commentRangeEnd w:id="6"/>
+      <w:commentRangeEnd w:id="5"/>
       <w:r>
         <w:rPr>
           <w:rStyle w:val="CommentReference"/>
@@ -2564,7 +2563,7 @@
           <w:sz w:val="24"/>
           <w:szCs w:val="24"/>
         </w:rPr>
-        <w:commentReference w:id="6"/>
+        <w:commentReference w:id="5"/>
       </w:r>
     </w:p>
     <w:p>
@@ -2614,12 +2613,12 @@
           <w:numId w:val="0"/>
         </w:numPr>
       </w:pPr>
-      <w:bookmarkStart w:id="7" w:name="_Toc454460879"/>
+      <w:bookmarkStart w:id="6" w:name="_Toc454460879"/>
       <w:r>
         <w:lastRenderedPageBreak/>
         <w:t>Acknowledgements</w:t>
       </w:r>
-      <w:bookmarkEnd w:id="7"/>
+      <w:bookmarkEnd w:id="6"/>
     </w:p>
     <w:p>
       <w:pPr>
@@ -2642,25 +2641,19 @@
         <w:t xml:space="preserve"> </w:t>
       </w:r>
       <w:r>
-        <w:t xml:space="preserve">I am grateful to my committee, John Wilson, Jennifer Swift, and Karen Kemp for their patience and support. Moreover, </w:t>
-      </w:r>
-      <w:r>
-        <w:t>I would like to thank J</w:t>
-      </w:r>
-      <w:r>
-        <w:t>ennifer Swift for encouraging</w:t>
-      </w:r>
-      <w:r>
-        <w:t xml:space="preserve"> and supporting my presentation at the Esri Developer Summit. </w:t>
-      </w:r>
-      <w:r>
-        <w:t xml:space="preserve">Finally, </w:t>
+        <w:t>I am grateful to my committee, John Wilson, Jennifer Swift, and Karen Kemp for their</w:t>
+      </w:r>
+      <w:r>
+        <w:t xml:space="preserve"> patience and support. </w:t>
       </w:r>
       <w:r>
         <w:t>I would like to thank</w:t>
       </w:r>
       <w:r>
         <w:t xml:space="preserve"> USC and Adnan Choudhary for giving me the time, space, and encouragement required to complete this project. I would like to thank Alex Sosa for his assistance wrangling data.</w:t>
+      </w:r>
+      <w:r>
+        <w:t xml:space="preserve"> Thank you ACBC for the supportive smiles and WiFi.</w:t>
       </w:r>
     </w:p>
     <w:p>
@@ -2684,12 +2677,12 @@
           <w:numId w:val="0"/>
         </w:numPr>
       </w:pPr>
-      <w:bookmarkStart w:id="8" w:name="_Toc454460880"/>
+      <w:bookmarkStart w:id="7" w:name="_Toc454460880"/>
       <w:r>
         <w:lastRenderedPageBreak/>
         <w:t>List of Abbreviations</w:t>
       </w:r>
-      <w:bookmarkEnd w:id="8"/>
+      <w:bookmarkEnd w:id="7"/>
     </w:p>
     <w:p>
       <w:pPr>
@@ -2883,7 +2876,6 @@
         <w:tab/>
       </w:r>
       <w:r>
-        <w:tab/>
         <w:t>Volunteered Geographic Information</w:t>
       </w:r>
     </w:p>
@@ -2950,7 +2942,7 @@
       <w:r>
         <w:t xml:space="preserve">. Moreover, food businesses are often manually classified, which limits the number of businesses used for a given study. This paper </w:t>
       </w:r>
-      <w:commentRangeStart w:id="9"/>
+      <w:commentRangeStart w:id="8"/>
       <w:r>
         <w:t xml:space="preserve">explores </w:t>
       </w:r>
@@ -2960,7 +2952,7 @@
       <w:r>
         <w:t xml:space="preserve">GI </w:t>
       </w:r>
-      <w:commentRangeEnd w:id="9"/>
+      <w:commentRangeEnd w:id="8"/>
       <w:r>
         <w:rPr>
           <w:rStyle w:val="CommentReference"/>
@@ -2968,7 +2960,7 @@
           <w:sz w:val="24"/>
           <w:szCs w:val="24"/>
         </w:rPr>
-        <w:commentReference w:id="9"/>
+        <w:commentReference w:id="8"/>
       </w:r>
       <w:r>
         <w:t>as a potential improvement in the</w:t>
@@ -3106,7 +3098,7 @@
       <w:pPr>
         <w:pStyle w:val="Heading1"/>
       </w:pPr>
-      <w:bookmarkStart w:id="10" w:name="_Toc454460881"/>
+      <w:bookmarkStart w:id="9" w:name="_Toc454460881"/>
       <w:r>
         <w:lastRenderedPageBreak/>
         <w:t>I</w:t>
@@ -3114,26 +3106,101 @@
       <w:r>
         <w:t>ntroduction</w:t>
       </w:r>
-      <w:bookmarkEnd w:id="10"/>
+      <w:bookmarkEnd w:id="9"/>
     </w:p>
     <w:p>
       <w:pPr>
         <w:pStyle w:val="Normalnoindentdbl"/>
       </w:pPr>
       <w:r>
-        <w:t>Food security and food access</w:t>
-      </w:r>
-      <w:r>
-        <w:t xml:space="preserve"> have become popular topics of discussion in and out of academia in the recent years. Books, articles, and films have been produced investigating these topics; however, they often rely on commercial data sources </w:t>
-      </w:r>
-      <w:r>
-        <w:t xml:space="preserve">that describe </w:t>
+        <w:t xml:space="preserve">Food </w:t>
+      </w:r>
+      <w:r>
+        <w:t xml:space="preserve">deserts, food </w:t>
+      </w:r>
+      <w:r>
+        <w:t>security</w:t>
+      </w:r>
+      <w:r>
+        <w:t>,</w:t>
+      </w:r>
+      <w:r>
+        <w:t xml:space="preserve"> and food access</w:t>
+      </w:r>
+      <w:r>
+        <w:t xml:space="preserve"> have become popular topics of discussion in and out of acade</w:t>
+      </w:r>
+      <w:r>
+        <w:t>mia in</w:t>
+      </w:r>
+      <w:r>
+        <w:t xml:space="preserve"> recent years. </w:t>
+      </w:r>
+      <w:r>
+        <w:t xml:space="preserve">Cummins and Macintyre (2002) identify a 1995 document from a </w:t>
+      </w:r>
+      <w:r>
+        <w:t xml:space="preserve">British </w:t>
+      </w:r>
+      <w:r>
+        <w:t xml:space="preserve">policy working group as the first publication to use the term food desert. Eight years later, </w:t>
+      </w:r>
+      <w:r>
+        <w:t>Walker, et al. (2010) reviewed food desert literature</w:t>
+      </w:r>
+      <w:r>
+        <w:t xml:space="preserve"> and identified 31 texts that had been published about food deserts</w:t>
+      </w:r>
+      <w:r>
+        <w:t>.</w:t>
+      </w:r>
+      <w:r>
+        <w:t xml:space="preserve"> Their methods selected</w:t>
+      </w:r>
+      <w:r>
+        <w:t xml:space="preserve"> article</w:t>
+      </w:r>
+      <w:r>
+        <w:t>s</w:t>
+      </w:r>
+      <w:r>
+        <w:t xml:space="preserve"> written in English, and excluded editorials, non-empirical works, works not focused on food deserts, and letters to the editor (Walker, et. al. 2010</w:t>
+      </w:r>
+      <w:r>
+        <w:t>)</w:t>
+      </w:r>
+      <w:r>
+        <w:t xml:space="preserve"> </w:t>
+      </w:r>
+      <w:r>
+        <w:t>Numerous b</w:t>
+      </w:r>
+      <w:r>
+        <w:t>ooks, articles, and films have been produced investigating these topics</w:t>
+      </w:r>
+      <w:r>
+        <w:t xml:space="preserve"> since their 2010 literature review</w:t>
+      </w:r>
+      <w:r>
+        <w:t xml:space="preserve">; however, they often rely on commercial data sources </w:t>
+      </w:r>
+      <w:r>
+        <w:t>to identify and</w:t>
+      </w:r>
+      <w:r>
+        <w:t xml:space="preserve"> describe </w:t>
       </w:r>
       <w:r>
         <w:t xml:space="preserve">the </w:t>
       </w:r>
       <w:r>
-        <w:t>businesses in the study area</w:t>
+        <w:t xml:space="preserve">businesses </w:t>
+      </w:r>
+      <w:r>
+        <w:t>with</w:t>
+      </w:r>
+      <w:r>
+        <w:t>in the study area</w:t>
       </w:r>
       <w:r>
         <w:t xml:space="preserve">. Though these data sets provide information about the businesses such as size, income, and number of employees, the data remains problematic because it lacks any measure of the variety and quality of goods offered. </w:t>
@@ -3145,13 +3212,55 @@
         <w:t>data can be</w:t>
       </w:r>
       <w:r>
-        <w:t xml:space="preserve"> difficult to interpret and often require field verification in order to meaningfully interpret the results. </w:t>
+        <w:t xml:space="preserve"> difficult to interpret </w:t>
+      </w:r>
+      <w:r>
+        <w:t>without additional work such as field evaluation</w:t>
+      </w:r>
+      <w:r>
+        <w:t>s</w:t>
+      </w:r>
+      <w:r>
+        <w:t xml:space="preserve"> being performed</w:t>
+      </w:r>
+      <w:r>
+        <w:t xml:space="preserve">. </w:t>
+      </w:r>
+      <w:r>
+        <w:t>This thesis begins to explore the possibility of using data from social media in order to essentially crowd source the field evaluation portion of the data collection</w:t>
+      </w:r>
+      <w:r>
+        <w:t>.</w:t>
+      </w:r>
+      <w:r>
+        <w:t xml:space="preserve"> Ratings and reviews can be used in place of in person surveys of food facilities.</w:t>
+      </w:r>
+      <w:r>
+        <w:t xml:space="preserve"> Widener and Li (2014) collected data from the Twitter API and performed sentiment analysis on geolocated tweets in the United States in order to identify areas with healthy and unhealthy foods. </w:t>
       </w:r>
       <w:r>
         <w:t xml:space="preserve">This thesis </w:t>
       </w:r>
       <w:r>
-        <w:t xml:space="preserve">investigates the overall quality and consistency of commercial data, and the utility of augmenting commercial data with ambient geographic information (AGI) from Google and Yelp. In so doing this paper will evaluate commercial data and investigate whether or not AGI can reduce the need for field verification. </w:t>
+        <w:t>investigates the overall quality and consistency of commercial data, and the utility of augment</w:t>
+      </w:r>
+      <w:r>
+        <w:t>ing commercial data with volunteered geographic information (V</w:t>
+      </w:r>
+      <w:r>
+        <w:t xml:space="preserve">GI) from </w:t>
+      </w:r>
+      <w:r>
+        <w:t xml:space="preserve">the social media sources provided by </w:t>
+      </w:r>
+      <w:r>
+        <w:t xml:space="preserve">Google and Yelp. In so doing this paper will evaluate commercial data </w:t>
+      </w:r>
+      <w:r>
+        <w:t>and investigate whether or not V</w:t>
+      </w:r>
+      <w:r>
+        <w:t xml:space="preserve">GI can reduce the need for field verification. </w:t>
       </w:r>
       <w:r>
         <w:t xml:space="preserve">The paper will use the most current data available and is not concerned with how access changes over time. Moreover, though this paper addresses access to food, it does not address health outcomes. </w:t>
@@ -3319,14 +3428,14 @@
       <w:pPr>
         <w:pStyle w:val="Heading2"/>
       </w:pPr>
-      <w:bookmarkStart w:id="11" w:name="_Toc454460882"/>
+      <w:bookmarkStart w:id="10" w:name="_Toc454460882"/>
       <w:r>
         <w:t>Defining Healthy F</w:t>
       </w:r>
       <w:r>
         <w:t>ood</w:t>
       </w:r>
-      <w:bookmarkEnd w:id="11"/>
+      <w:bookmarkEnd w:id="10"/>
     </w:p>
     <w:p>
       <w:pPr>
@@ -3409,16 +3518,24 @@
       <w:pPr>
         <w:pStyle w:val="Heading2"/>
       </w:pPr>
-      <w:bookmarkStart w:id="12" w:name="_Toc454460883"/>
+      <w:bookmarkStart w:id="11" w:name="_Toc454460883"/>
       <w:r>
         <w:t>Defining Food Access</w:t>
       </w:r>
+      <w:bookmarkEnd w:id="11"/>
+    </w:p>
+    <w:p>
+      <w:pPr>
+        <w:pStyle w:val="Normalindentdbl"/>
+      </w:pPr>
+      <w:r>
+        <w:t>Charreire et. al. (2010) reviewed 29 GIS based food access papers and identified two major methods: proximity and density. Proximity represents a measure of distance between a facility and a consumer. Euclidean and Manhattan distance are combined with buffer in order to define access. Network analysis tools can also be used to perform a proximity analysis. Density methods use tools such as cluster analysis and kernel density functions in order to visualize the number of markets within a given place.</w:t>
+      </w:r>
+      <w:bookmarkStart w:id="12" w:name="_GoBack"/>
       <w:bookmarkEnd w:id="12"/>
-    </w:p>
-    <w:p>
-      <w:pPr>
-        <w:pStyle w:val="Normalindentdbl"/>
-      </w:pPr>
+      <w:r>
+        <w:t xml:space="preserve"> </w:t>
+      </w:r>
       <w:r>
         <w:t xml:space="preserve">A person needs to have physical access to healthy food in a given place before they are able to make the choice to purchase and consume it. A distance of one half mile is often considered to be the maximum walking distance for a consumer, with further distances requiring a vehicle of some type. Consequently, this study considers vehicle access as one of the variables when assessing access. The vehicle access variable will be considered when selecting each of the two census tracts that are evaluated in the study. </w:t>
       </w:r>
@@ -3510,7 +3627,7 @@
                       <a:noFill/>
                     </a:ln>
                     <a:extLst>
-                      <a:ext uri="{53640926-AAD7-44D8-BBD7-CCE9431645EC}">
+                      <a:ext uri="{53640926-AAD7-44d8-BBD7-CCE9431645EC}">
                         <a14:shadowObscured xmlns:a14="http://schemas.microsoft.com/office/drawing/2010/main"/>
                       </a:ext>
                     </a:extLst>
@@ -3531,8 +3648,8 @@
           <w:szCs w:val="24"/>
         </w:rPr>
       </w:pPr>
-      <w:bookmarkStart w:id="13" w:name="_Toc453957467"/>
-      <w:bookmarkStart w:id="14" w:name="_Ref454458900"/>
+      <w:bookmarkStart w:id="13" w:name="_Ref454458900"/>
+      <w:bookmarkStart w:id="14" w:name="_Toc453957467"/>
       <w:r>
         <w:t xml:space="preserve">Figure </w:t>
       </w:r>
@@ -3544,17 +3661,17 @@
           <w:t>1</w:t>
         </w:r>
       </w:fldSimple>
+      <w:bookmarkEnd w:id="13"/>
+      <w:r>
+        <w:t xml:space="preserve"> </w:t>
+      </w:r>
+      <w:r>
+        <w:t xml:space="preserve"> Study a</w:t>
+      </w:r>
+      <w:r>
+        <w:t>rea</w:t>
+      </w:r>
       <w:bookmarkEnd w:id="14"/>
-      <w:r>
-        <w:t xml:space="preserve"> </w:t>
-      </w:r>
-      <w:r>
-        <w:t xml:space="preserve"> Study a</w:t>
-      </w:r>
-      <w:r>
-        <w:t>rea</w:t>
-      </w:r>
-      <w:bookmarkEnd w:id="13"/>
     </w:p>
     <w:p>
       <w:pPr>
@@ -4599,7 +4716,6 @@
         <w:pStyle w:val="Normalindentdbl"/>
       </w:pPr>
       <w:r>
-        <w:lastRenderedPageBreak/>
         <w:t>C</w:t>
       </w:r>
       <w:r>
@@ -4728,7 +4844,6 @@
           <w:noProof/>
           <w:szCs w:val="24"/>
         </w:rPr>
-        <w:lastRenderedPageBreak/>
         <w:drawing>
           <wp:inline distT="0" distB="0" distL="0" distR="0" wp14:anchorId="46EE94A8" wp14:editId="11343576">
             <wp:extent cx="5934075" cy="7686675"/>
@@ -4814,7 +4929,6 @@
           <w:noProof/>
           <w:szCs w:val="24"/>
         </w:rPr>
-        <w:lastRenderedPageBreak/>
         <w:drawing>
           <wp:inline distT="0" distB="0" distL="0" distR="0" wp14:anchorId="4E27997A" wp14:editId="6037AFBD">
             <wp:extent cx="5934075" cy="7686675"/>
@@ -4910,7 +5024,6 @@
         <w:rPr>
           <w:noProof/>
         </w:rPr>
-        <w:lastRenderedPageBreak/>
         <w:drawing>
           <wp:inline distT="0" distB="0" distL="0" distR="0" wp14:anchorId="3019706E" wp14:editId="5AFAFCA8">
             <wp:extent cx="5934075" cy="7686675"/>
@@ -5003,7 +5116,6 @@
       </w:pPr>
       <w:bookmarkStart w:id="29" w:name="_Toc454460894"/>
       <w:r>
-        <w:lastRenderedPageBreak/>
         <w:t>Esri Business Analyst Data</w:t>
       </w:r>
       <w:bookmarkEnd w:id="29"/>
@@ -5174,7 +5286,6 @@
         <w:pStyle w:val="Normalindentdbl"/>
       </w:pPr>
       <w:r>
-        <w:lastRenderedPageBreak/>
         <w:t xml:space="preserve">The Anaconda package was </w:t>
       </w:r>
       <w:r>
@@ -5251,11 +5362,7 @@
         <w:t xml:space="preserve"> items per page along with a next page token. The Python code written for this study wraps the API call inside of a function that can be recursively called with the next page token in order to aggregate the data from multiple pages into a single data set. </w:t>
       </w:r>
       <w:r>
-        <w:t xml:space="preserve">The API query string is concatenated and sent to the Googe API server. The HTTP </w:t>
-      </w:r>
-      <w:r>
-        <w:lastRenderedPageBreak/>
-        <w:t>response code is checked, and if it is 200 OK, the response data is loaded into a data structure and parsed into JSON format. An iterator is then used to step through the JSON and output the latitude, longitude, business name, and classification are written in CSV format. The CSV can then be opened in ArcMap and the plot XY feature can be used to create point features that represent each business.</w:t>
+        <w:t>The API query string is concatenated and sent to the Googe API server. The HTTP response code is checked, and if it is 200 OK, the response data is loaded into a data structure and parsed into JSON format. An iterator is then used to step through the JSON and output the latitude, longitude, business name, and classification are written in CSV format. The CSV can then be opened in ArcMap and the plot XY feature can be used to create point features that represent each business.</w:t>
       </w:r>
     </w:p>
     <w:p>
@@ -5349,11 +5456,7 @@
         <w:t xml:space="preserve">ascertain the quality and cost of food in each of the facilities within the study area. </w:t>
       </w:r>
       <w:r>
-        <w:t xml:space="preserve">The worksheet is an abridged version of the worksheet developed by the University of Pennsylvania called the Nutrition Environment Measure Survey (NEMS). Sections of the NEMS that address packaged foods, baked goods, and hot dogs were omitted </w:t>
-      </w:r>
-      <w:r>
-        <w:lastRenderedPageBreak/>
-        <w:t>because processed foods and baked goods do not fall within the definition of healthy used by this thesis.</w:t>
+        <w:t>The worksheet is an abridged version of the worksheet developed by the University of Pennsylvania called the Nutrition Environment Measure Survey (NEMS). Sections of the NEMS that address packaged foods, baked goods, and hot dogs were omitted because processed foods and baked goods do not fall within the definition of healthy used by this thesis.</w:t>
       </w:r>
     </w:p>
     <w:p>
@@ -5375,7 +5478,6 @@
         <w:pStyle w:val="TOCHeading"/>
       </w:pPr>
       <w:r>
-        <w:lastRenderedPageBreak/>
         <w:t>REFEREN</w:t>
       </w:r>
       <w:r>
@@ -5713,7 +5815,6 @@
         <w:rPr>
           <w:noProof/>
         </w:rPr>
-        <w:lastRenderedPageBreak/>
         <w:t xml:space="preserve">Lee, Helen. 2012. "The role of local food availability in explaining obesity risk among young school-aged children." </w:t>
       </w:r>
       <w:r>
@@ -5859,7 +5960,6 @@
         <w:pStyle w:val="TOCHeading"/>
       </w:pPr>
       <w:r>
-        <w:lastRenderedPageBreak/>
         <w:t>A</w:t>
       </w:r>
       <w:r>
@@ -6423,7 +6523,6 @@
         <w:rPr>
           <w:rStyle w:val="NormalTok"/>
         </w:rPr>
-        <w:lastRenderedPageBreak/>
         <w:t xml:space="preserve">    response =  yelpClient.search_by_coordinates(lat,lng,**params)</w:t>
       </w:r>
       <w:r>
@@ -7336,7 +7435,6 @@
         <w:br/>
       </w:r>
       <w:r>
-        <w:lastRenderedPageBreak/>
         <w:br/>
       </w:r>
       <w:r>
@@ -7985,7 +8083,6 @@
         <w:rPr>
           <w:rStyle w:val="NormalTok"/>
         </w:rPr>
-        <w:lastRenderedPageBreak/>
         <w:t xml:space="preserve">            </w:t>
       </w:r>
       <w:r>
@@ -8852,7 +8949,6 @@
     </w:p>
     <w:p>
       <w:r>
-        <w:lastRenderedPageBreak/>
         <w:br w:type="page"/>
       </w:r>
     </w:p>
@@ -8861,7 +8957,6 @@
         <w:pStyle w:val="TOCHeading"/>
       </w:pPr>
       <w:r>
-        <w:lastRenderedPageBreak/>
         <w:t>A</w:t>
       </w:r>
       <w:r>
@@ -9502,7 +9597,6 @@
           <w:b/>
           <w:szCs w:val="24"/>
         </w:rPr>
-        <w:lastRenderedPageBreak/>
         <w:t>Bread</w:t>
       </w:r>
     </w:p>
@@ -10229,7 +10323,7 @@
 </file>
 
 <file path=word/comments.xml><?xml version="1.0" encoding="utf-8"?>
-<w:comments xmlns:wpc="http://schemas.microsoft.com/office/word/2010/wordprocessingCanvas" xmlns:mc="http://schemas.openxmlformats.org/markup-compatibility/2006" xmlns:o="urn:schemas-microsoft-com:office:office" xmlns:r="http://schemas.openxmlformats.org/officeDocument/2006/relationships" xmlns:m="http://schemas.openxmlformats.org/officeDocument/2006/math" xmlns:v="urn:schemas-microsoft-com:vml" xmlns:wp14="http://schemas.microsoft.com/office/word/2010/wordprocessingDrawing" xmlns:wp="http://schemas.openxmlformats.org/drawingml/2006/wordprocessingDrawing" xmlns:w10="urn:schemas-microsoft-com:office:word" xmlns:w="http://schemas.openxmlformats.org/wordprocessingml/2006/main" xmlns:w14="http://schemas.microsoft.com/office/word/2010/wordml" xmlns:w15="http://schemas.microsoft.com/office/word/2012/wordml" xmlns:wpg="http://schemas.microsoft.com/office/word/2010/wordprocessingGroup" xmlns:wpi="http://schemas.microsoft.com/office/word/2010/wordprocessingInk" xmlns:wne="http://schemas.microsoft.com/office/word/2006/wordml" xmlns:wps="http://schemas.microsoft.com/office/word/2010/wordprocessingShape" mc:Ignorable="w14 w15 wp14">
+<w:comments xmlns:wpc="http://schemas.microsoft.com/office/word/2010/wordprocessingCanvas" xmlns:mo="http://schemas.microsoft.com/office/mac/office/2008/main" xmlns:mc="http://schemas.openxmlformats.org/markup-compatibility/2006" xmlns:mv="urn:schemas-microsoft-com:mac:vml" xmlns:o="urn:schemas-microsoft-com:office:office" xmlns:r="http://schemas.openxmlformats.org/officeDocument/2006/relationships" xmlns:m="http://schemas.openxmlformats.org/officeDocument/2006/math" xmlns:v="urn:schemas-microsoft-com:vml" xmlns:wp14="http://schemas.microsoft.com/office/word/2010/wordprocessingDrawing" xmlns:wp="http://schemas.openxmlformats.org/drawingml/2006/wordprocessingDrawing" xmlns:w10="urn:schemas-microsoft-com:office:word" xmlns:w="http://schemas.openxmlformats.org/wordprocessingml/2006/main" xmlns:w14="http://schemas.microsoft.com/office/word/2010/wordml" xmlns:wpg="http://schemas.microsoft.com/office/word/2010/wordprocessingGroup" xmlns:wpi="http://schemas.microsoft.com/office/word/2010/wordprocessingInk" xmlns:wne="http://schemas.microsoft.com/office/word/2006/wordml" xmlns:wps="http://schemas.microsoft.com/office/word/2010/wordprocessingShape" mc:Ignorable="w14 wp14">
   <w:comment w:id="0" w:author="Karen Kemp" w:date="2016-02-22T15:20:00Z" w:initials="KK">
     <w:p>
       <w:pPr>
@@ -10246,7 +10340,7 @@
       </w:r>
     </w:p>
   </w:comment>
-  <w:comment w:id="6" w:author="Karen Kemp" w:date="2015-08-06T16:13:00Z" w:initials="KK">
+  <w:comment w:id="5" w:author="Karen Kemp" w:date="2015-08-06T16:13:00Z" w:initials="KK">
     <w:p>
       <w:pPr>
         <w:pStyle w:val="CommentText"/>
@@ -10263,7 +10357,7 @@
       </w:r>
     </w:p>
   </w:comment>
-  <w:comment w:id="9" w:author="Robert Vos" w:date="2016-02-22T15:20:00Z" w:initials="RV">
+  <w:comment w:id="8" w:author="Robert Vos" w:date="2016-02-22T15:20:00Z" w:initials="RV">
     <w:p>
       <w:pPr>
         <w:pStyle w:val="CommentText"/>
@@ -10308,7 +10402,7 @@
 </file>
 
 <file path=word/endnotes.xml><?xml version="1.0" encoding="utf-8"?>
-<w:endnotes xmlns:wpc="http://schemas.microsoft.com/office/word/2010/wordprocessingCanvas" xmlns:mc="http://schemas.openxmlformats.org/markup-compatibility/2006" xmlns:o="urn:schemas-microsoft-com:office:office" xmlns:r="http://schemas.openxmlformats.org/officeDocument/2006/relationships" xmlns:m="http://schemas.openxmlformats.org/officeDocument/2006/math" xmlns:v="urn:schemas-microsoft-com:vml" xmlns:wp14="http://schemas.microsoft.com/office/word/2010/wordprocessingDrawing" xmlns:wp="http://schemas.openxmlformats.org/drawingml/2006/wordprocessingDrawing" xmlns:w10="urn:schemas-microsoft-com:office:word" xmlns:w="http://schemas.openxmlformats.org/wordprocessingml/2006/main" xmlns:w14="http://schemas.microsoft.com/office/word/2010/wordml" xmlns:w15="http://schemas.microsoft.com/office/word/2012/wordml" xmlns:wpg="http://schemas.microsoft.com/office/word/2010/wordprocessingGroup" xmlns:wpi="http://schemas.microsoft.com/office/word/2010/wordprocessingInk" xmlns:wne="http://schemas.microsoft.com/office/word/2006/wordml" xmlns:wps="http://schemas.microsoft.com/office/word/2010/wordprocessingShape" mc:Ignorable="w14 w15 wp14">
+<w:endnotes xmlns:wpc="http://schemas.microsoft.com/office/word/2010/wordprocessingCanvas" xmlns:mo="http://schemas.microsoft.com/office/mac/office/2008/main" xmlns:mc="http://schemas.openxmlformats.org/markup-compatibility/2006" xmlns:mv="urn:schemas-microsoft-com:mac:vml" xmlns:o="urn:schemas-microsoft-com:office:office" xmlns:r="http://schemas.openxmlformats.org/officeDocument/2006/relationships" xmlns:m="http://schemas.openxmlformats.org/officeDocument/2006/math" xmlns:v="urn:schemas-microsoft-com:vml" xmlns:wp14="http://schemas.microsoft.com/office/word/2010/wordprocessingDrawing" xmlns:wp="http://schemas.openxmlformats.org/drawingml/2006/wordprocessingDrawing" xmlns:w10="urn:schemas-microsoft-com:office:word" xmlns:w="http://schemas.openxmlformats.org/wordprocessingml/2006/main" xmlns:w14="http://schemas.microsoft.com/office/word/2010/wordml" xmlns:wpg="http://schemas.microsoft.com/office/word/2010/wordprocessingGroup" xmlns:wpi="http://schemas.microsoft.com/office/word/2010/wordprocessingInk" xmlns:wne="http://schemas.microsoft.com/office/word/2006/wordml" xmlns:wps="http://schemas.microsoft.com/office/word/2010/wordprocessingShape" mc:Ignorable="w14 wp14">
   <w:endnote w:type="separator" w:id="-1">
     <w:p>
       <w:r>
@@ -10327,7 +10421,7 @@
 </file>
 
 <file path=word/footer1.xml><?xml version="1.0" encoding="utf-8"?>
-<w:ftr xmlns:wpc="http://schemas.microsoft.com/office/word/2010/wordprocessingCanvas" xmlns:mc="http://schemas.openxmlformats.org/markup-compatibility/2006" xmlns:o="urn:schemas-microsoft-com:office:office" xmlns:r="http://schemas.openxmlformats.org/officeDocument/2006/relationships" xmlns:m="http://schemas.openxmlformats.org/officeDocument/2006/math" xmlns:v="urn:schemas-microsoft-com:vml" xmlns:wp14="http://schemas.microsoft.com/office/word/2010/wordprocessingDrawing" xmlns:wp="http://schemas.openxmlformats.org/drawingml/2006/wordprocessingDrawing" xmlns:w10="urn:schemas-microsoft-com:office:word" xmlns:w="http://schemas.openxmlformats.org/wordprocessingml/2006/main" xmlns:w14="http://schemas.microsoft.com/office/word/2010/wordml" xmlns:w15="http://schemas.microsoft.com/office/word/2012/wordml" xmlns:wpg="http://schemas.microsoft.com/office/word/2010/wordprocessingGroup" xmlns:wpi="http://schemas.microsoft.com/office/word/2010/wordprocessingInk" xmlns:wne="http://schemas.microsoft.com/office/word/2006/wordml" xmlns:wps="http://schemas.microsoft.com/office/word/2010/wordprocessingShape" mc:Ignorable="w14 w15 wp14">
+<w:ftr xmlns:wpc="http://schemas.microsoft.com/office/word/2010/wordprocessingCanvas" xmlns:mo="http://schemas.microsoft.com/office/mac/office/2008/main" xmlns:mc="http://schemas.openxmlformats.org/markup-compatibility/2006" xmlns:mv="urn:schemas-microsoft-com:mac:vml" xmlns:o="urn:schemas-microsoft-com:office:office" xmlns:r="http://schemas.openxmlformats.org/officeDocument/2006/relationships" xmlns:m="http://schemas.openxmlformats.org/officeDocument/2006/math" xmlns:v="urn:schemas-microsoft-com:vml" xmlns:wp14="http://schemas.microsoft.com/office/word/2010/wordprocessingDrawing" xmlns:wp="http://schemas.openxmlformats.org/drawingml/2006/wordprocessingDrawing" xmlns:w10="urn:schemas-microsoft-com:office:word" xmlns:w="http://schemas.openxmlformats.org/wordprocessingml/2006/main" xmlns:w14="http://schemas.microsoft.com/office/word/2010/wordml" xmlns:wpg="http://schemas.microsoft.com/office/word/2010/wordprocessingGroup" xmlns:wpi="http://schemas.microsoft.com/office/word/2010/wordprocessingInk" xmlns:wne="http://schemas.microsoft.com/office/word/2006/wordml" xmlns:wps="http://schemas.microsoft.com/office/word/2010/wordprocessingShape" mc:Ignorable="w14 wp14">
   <w:p>
     <w:pPr>
       <w:pStyle w:val="Footer"/>
@@ -10344,7 +10438,7 @@
 </file>
 
 <file path=word/footer2.xml><?xml version="1.0" encoding="utf-8"?>
-<w:ftr xmlns:wpc="http://schemas.microsoft.com/office/word/2010/wordprocessingCanvas" xmlns:mc="http://schemas.openxmlformats.org/markup-compatibility/2006" xmlns:o="urn:schemas-microsoft-com:office:office" xmlns:r="http://schemas.openxmlformats.org/officeDocument/2006/relationships" xmlns:m="http://schemas.openxmlformats.org/officeDocument/2006/math" xmlns:v="urn:schemas-microsoft-com:vml" xmlns:wp14="http://schemas.microsoft.com/office/word/2010/wordprocessingDrawing" xmlns:wp="http://schemas.openxmlformats.org/drawingml/2006/wordprocessingDrawing" xmlns:w10="urn:schemas-microsoft-com:office:word" xmlns:w="http://schemas.openxmlformats.org/wordprocessingml/2006/main" xmlns:w14="http://schemas.microsoft.com/office/word/2010/wordml" xmlns:w15="http://schemas.microsoft.com/office/word/2012/wordml" xmlns:wpg="http://schemas.microsoft.com/office/word/2010/wordprocessingGroup" xmlns:wpi="http://schemas.microsoft.com/office/word/2010/wordprocessingInk" xmlns:wne="http://schemas.microsoft.com/office/word/2006/wordml" xmlns:wps="http://schemas.microsoft.com/office/word/2010/wordprocessingShape" mc:Ignorable="w14 w15 wp14">
+<w:ftr xmlns:wpc="http://schemas.microsoft.com/office/word/2010/wordprocessingCanvas" xmlns:mo="http://schemas.microsoft.com/office/mac/office/2008/main" xmlns:mc="http://schemas.openxmlformats.org/markup-compatibility/2006" xmlns:mv="urn:schemas-microsoft-com:mac:vml" xmlns:o="urn:schemas-microsoft-com:office:office" xmlns:r="http://schemas.openxmlformats.org/officeDocument/2006/relationships" xmlns:m="http://schemas.openxmlformats.org/officeDocument/2006/math" xmlns:v="urn:schemas-microsoft-com:vml" xmlns:wp14="http://schemas.microsoft.com/office/word/2010/wordprocessingDrawing" xmlns:wp="http://schemas.openxmlformats.org/drawingml/2006/wordprocessingDrawing" xmlns:w10="urn:schemas-microsoft-com:office:word" xmlns:w="http://schemas.openxmlformats.org/wordprocessingml/2006/main" xmlns:w14="http://schemas.microsoft.com/office/word/2010/wordml" xmlns:wpg="http://schemas.microsoft.com/office/word/2010/wordprocessingGroup" xmlns:wpi="http://schemas.microsoft.com/office/word/2010/wordprocessingInk" xmlns:wne="http://schemas.microsoft.com/office/word/2006/wordml" xmlns:wps="http://schemas.microsoft.com/office/word/2010/wordprocessingShape" mc:Ignorable="w14 wp14">
   <w:sdt>
     <w:sdtPr>
       <w:id w:val="48970592"/>
@@ -10392,7 +10486,7 @@
 </file>
 
 <file path=word/footer3.xml><?xml version="1.0" encoding="utf-8"?>
-<w:ftr xmlns:wpc="http://schemas.microsoft.com/office/word/2010/wordprocessingCanvas" xmlns:mc="http://schemas.openxmlformats.org/markup-compatibility/2006" xmlns:o="urn:schemas-microsoft-com:office:office" xmlns:r="http://schemas.openxmlformats.org/officeDocument/2006/relationships" xmlns:m="http://schemas.openxmlformats.org/officeDocument/2006/math" xmlns:v="urn:schemas-microsoft-com:vml" xmlns:wp14="http://schemas.microsoft.com/office/word/2010/wordprocessingDrawing" xmlns:wp="http://schemas.openxmlformats.org/drawingml/2006/wordprocessingDrawing" xmlns:w10="urn:schemas-microsoft-com:office:word" xmlns:w="http://schemas.openxmlformats.org/wordprocessingml/2006/main" xmlns:w14="http://schemas.microsoft.com/office/word/2010/wordml" xmlns:w15="http://schemas.microsoft.com/office/word/2012/wordml" xmlns:wpg="http://schemas.microsoft.com/office/word/2010/wordprocessingGroup" xmlns:wpi="http://schemas.microsoft.com/office/word/2010/wordprocessingInk" xmlns:wne="http://schemas.microsoft.com/office/word/2006/wordml" xmlns:wps="http://schemas.microsoft.com/office/word/2010/wordprocessingShape" mc:Ignorable="w14 w15 wp14">
+<w:ftr xmlns:wpc="http://schemas.microsoft.com/office/word/2010/wordprocessingCanvas" xmlns:mo="http://schemas.microsoft.com/office/mac/office/2008/main" xmlns:mc="http://schemas.openxmlformats.org/markup-compatibility/2006" xmlns:mv="urn:schemas-microsoft-com:mac:vml" xmlns:o="urn:schemas-microsoft-com:office:office" xmlns:r="http://schemas.openxmlformats.org/officeDocument/2006/relationships" xmlns:m="http://schemas.openxmlformats.org/officeDocument/2006/math" xmlns:v="urn:schemas-microsoft-com:vml" xmlns:wp14="http://schemas.microsoft.com/office/word/2010/wordprocessingDrawing" xmlns:wp="http://schemas.openxmlformats.org/drawingml/2006/wordprocessingDrawing" xmlns:w10="urn:schemas-microsoft-com:office:word" xmlns:w="http://schemas.openxmlformats.org/wordprocessingml/2006/main" xmlns:w14="http://schemas.microsoft.com/office/word/2010/wordml" xmlns:wpg="http://schemas.microsoft.com/office/word/2010/wordprocessingGroup" xmlns:wpi="http://schemas.microsoft.com/office/word/2010/wordprocessingInk" xmlns:wne="http://schemas.microsoft.com/office/word/2006/wordml" xmlns:wps="http://schemas.microsoft.com/office/word/2010/wordprocessingShape" mc:Ignorable="w14 wp14">
   <w:sdt>
     <w:sdtPr>
       <w:id w:val="-124081479"/>
@@ -10425,7 +10519,7 @@
           <w:rPr>
             <w:noProof/>
           </w:rPr>
-          <w:t>2</w:t>
+          <w:t>4</w:t>
         </w:r>
         <w:r>
           <w:rPr>
@@ -10440,7 +10534,7 @@
 </file>
 
 <file path=word/footnotes.xml><?xml version="1.0" encoding="utf-8"?>
-<w:footnotes xmlns:wpc="http://schemas.microsoft.com/office/word/2010/wordprocessingCanvas" xmlns:mc="http://schemas.openxmlformats.org/markup-compatibility/2006" xmlns:o="urn:schemas-microsoft-com:office:office" xmlns:r="http://schemas.openxmlformats.org/officeDocument/2006/relationships" xmlns:m="http://schemas.openxmlformats.org/officeDocument/2006/math" xmlns:v="urn:schemas-microsoft-com:vml" xmlns:wp14="http://schemas.microsoft.com/office/word/2010/wordprocessingDrawing" xmlns:wp="http://schemas.openxmlformats.org/drawingml/2006/wordprocessingDrawing" xmlns:w10="urn:schemas-microsoft-com:office:word" xmlns:w="http://schemas.openxmlformats.org/wordprocessingml/2006/main" xmlns:w14="http://schemas.microsoft.com/office/word/2010/wordml" xmlns:w15="http://schemas.microsoft.com/office/word/2012/wordml" xmlns:wpg="http://schemas.microsoft.com/office/word/2010/wordprocessingGroup" xmlns:wpi="http://schemas.microsoft.com/office/word/2010/wordprocessingInk" xmlns:wne="http://schemas.microsoft.com/office/word/2006/wordml" xmlns:wps="http://schemas.microsoft.com/office/word/2010/wordprocessingShape" mc:Ignorable="w14 w15 wp14">
+<w:footnotes xmlns:wpc="http://schemas.microsoft.com/office/word/2010/wordprocessingCanvas" xmlns:mo="http://schemas.microsoft.com/office/mac/office/2008/main" xmlns:mc="http://schemas.openxmlformats.org/markup-compatibility/2006" xmlns:mv="urn:schemas-microsoft-com:mac:vml" xmlns:o="urn:schemas-microsoft-com:office:office" xmlns:r="http://schemas.openxmlformats.org/officeDocument/2006/relationships" xmlns:m="http://schemas.openxmlformats.org/officeDocument/2006/math" xmlns:v="urn:schemas-microsoft-com:vml" xmlns:wp14="http://schemas.microsoft.com/office/word/2010/wordprocessingDrawing" xmlns:wp="http://schemas.openxmlformats.org/drawingml/2006/wordprocessingDrawing" xmlns:w10="urn:schemas-microsoft-com:office:word" xmlns:w="http://schemas.openxmlformats.org/wordprocessingml/2006/main" xmlns:w14="http://schemas.microsoft.com/office/word/2010/wordml" xmlns:wpg="http://schemas.microsoft.com/office/word/2010/wordprocessingGroup" xmlns:wpi="http://schemas.microsoft.com/office/word/2010/wordprocessingInk" xmlns:wne="http://schemas.microsoft.com/office/word/2006/wordml" xmlns:wps="http://schemas.microsoft.com/office/word/2010/wordprocessingShape" mc:Ignorable="w14 wp14">
   <w:footnote w:type="separator" w:id="-1">
     <w:p>
       <w:r>
@@ -10459,8 +10553,8 @@
 </file>
 
 <file path=word/numbering.xml><?xml version="1.0" encoding="utf-8"?>
-<w:numbering xmlns:wpc="http://schemas.microsoft.com/office/word/2010/wordprocessingCanvas" xmlns:mc="http://schemas.openxmlformats.org/markup-compatibility/2006" xmlns:o="urn:schemas-microsoft-com:office:office" xmlns:r="http://schemas.openxmlformats.org/officeDocument/2006/relationships" xmlns:m="http://schemas.openxmlformats.org/officeDocument/2006/math" xmlns:v="urn:schemas-microsoft-com:vml" xmlns:wp14="http://schemas.microsoft.com/office/word/2010/wordprocessingDrawing" xmlns:wp="http://schemas.openxmlformats.org/drawingml/2006/wordprocessingDrawing" xmlns:w10="urn:schemas-microsoft-com:office:word" xmlns:w="http://schemas.openxmlformats.org/wordprocessingml/2006/main" xmlns:w14="http://schemas.microsoft.com/office/word/2010/wordml" xmlns:w15="http://schemas.microsoft.com/office/word/2012/wordml" xmlns:wpg="http://schemas.microsoft.com/office/word/2010/wordprocessingGroup" xmlns:wpi="http://schemas.microsoft.com/office/word/2010/wordprocessingInk" xmlns:wne="http://schemas.microsoft.com/office/word/2006/wordml" xmlns:wps="http://schemas.microsoft.com/office/word/2010/wordprocessingShape" mc:Ignorable="w14 w15 wp14">
-  <w:abstractNum w:abstractNumId="0" w15:restartNumberingAfterBreak="0">
+<w:numbering xmlns:wpc="http://schemas.microsoft.com/office/word/2010/wordprocessingCanvas" xmlns:mo="http://schemas.microsoft.com/office/mac/office/2008/main" xmlns:mc="http://schemas.openxmlformats.org/markup-compatibility/2006" xmlns:mv="urn:schemas-microsoft-com:mac:vml" xmlns:o="urn:schemas-microsoft-com:office:office" xmlns:r="http://schemas.openxmlformats.org/officeDocument/2006/relationships" xmlns:m="http://schemas.openxmlformats.org/officeDocument/2006/math" xmlns:v="urn:schemas-microsoft-com:vml" xmlns:wp14="http://schemas.microsoft.com/office/word/2010/wordprocessingDrawing" xmlns:wp="http://schemas.openxmlformats.org/drawingml/2006/wordprocessingDrawing" xmlns:w10="urn:schemas-microsoft-com:office:word" xmlns:w="http://schemas.openxmlformats.org/wordprocessingml/2006/main" xmlns:w14="http://schemas.microsoft.com/office/word/2010/wordml" xmlns:wpg="http://schemas.microsoft.com/office/word/2010/wordprocessingGroup" xmlns:wpi="http://schemas.microsoft.com/office/word/2010/wordprocessingInk" xmlns:wne="http://schemas.microsoft.com/office/word/2006/wordml" xmlns:wps="http://schemas.microsoft.com/office/word/2010/wordprocessingShape" mc:Ignorable="w14 wp14">
+  <w:abstractNum w:abstractNumId="0">
     <w:nsid w:val="1A485F2C"/>
     <w:multiLevelType w:val="hybridMultilevel"/>
     <w:tmpl w:val="C7D0EF5E"/>
@@ -10573,7 +10667,7 @@
       </w:rPr>
     </w:lvl>
   </w:abstractNum>
-  <w:abstractNum w:abstractNumId="1" w15:restartNumberingAfterBreak="0">
+  <w:abstractNum w:abstractNumId="1">
     <w:nsid w:val="2A0A6F27"/>
     <w:multiLevelType w:val="hybridMultilevel"/>
     <w:tmpl w:val="087E1824"/>
@@ -10686,7 +10780,7 @@
       </w:rPr>
     </w:lvl>
   </w:abstractNum>
-  <w:abstractNum w:abstractNumId="2" w15:restartNumberingAfterBreak="0">
+  <w:abstractNum w:abstractNumId="2">
     <w:nsid w:val="2E995264"/>
     <w:multiLevelType w:val="hybridMultilevel"/>
     <w:tmpl w:val="246CA340"/>
@@ -10799,7 +10893,7 @@
       </w:rPr>
     </w:lvl>
   </w:abstractNum>
-  <w:abstractNum w:abstractNumId="3" w15:restartNumberingAfterBreak="0">
+  <w:abstractNum w:abstractNumId="3">
     <w:nsid w:val="36227327"/>
     <w:multiLevelType w:val="hybridMultilevel"/>
     <w:tmpl w:val="DC8EB9F0"/>
@@ -10912,7 +11006,7 @@
       </w:rPr>
     </w:lvl>
   </w:abstractNum>
-  <w:abstractNum w:abstractNumId="4" w15:restartNumberingAfterBreak="0">
+  <w:abstractNum w:abstractNumId="4">
     <w:nsid w:val="390657DB"/>
     <w:multiLevelType w:val="hybridMultilevel"/>
     <w:tmpl w:val="8DAC9C38"/>
@@ -11025,7 +11119,7 @@
       </w:rPr>
     </w:lvl>
   </w:abstractNum>
-  <w:abstractNum w:abstractNumId="5" w15:restartNumberingAfterBreak="0">
+  <w:abstractNum w:abstractNumId="5">
     <w:nsid w:val="4A9E5D02"/>
     <w:multiLevelType w:val="hybridMultilevel"/>
     <w:tmpl w:val="D820E436"/>
@@ -11138,7 +11232,7 @@
       </w:rPr>
     </w:lvl>
   </w:abstractNum>
-  <w:abstractNum w:abstractNumId="6" w15:restartNumberingAfterBreak="0">
+  <w:abstractNum w:abstractNumId="6">
     <w:nsid w:val="52A25D30"/>
     <w:multiLevelType w:val="multilevel"/>
     <w:tmpl w:val="7B54C0C2"/>
@@ -11251,7 +11345,7 @@
       </w:rPr>
     </w:lvl>
   </w:abstractNum>
-  <w:abstractNum w:abstractNumId="7" w15:restartNumberingAfterBreak="0">
+  <w:abstractNum w:abstractNumId="7">
     <w:nsid w:val="5B1042D3"/>
     <w:multiLevelType w:val="hybridMultilevel"/>
     <w:tmpl w:val="DA7A1ED8"/>
@@ -11364,7 +11458,7 @@
       </w:rPr>
     </w:lvl>
   </w:abstractNum>
-  <w:abstractNum w:abstractNumId="8" w15:restartNumberingAfterBreak="0">
+  <w:abstractNum w:abstractNumId="8">
     <w:nsid w:val="69EE24E3"/>
     <w:multiLevelType w:val="hybridMultilevel"/>
     <w:tmpl w:val="8B78253C"/>
@@ -11477,7 +11571,7 @@
       </w:rPr>
     </w:lvl>
   </w:abstractNum>
-  <w:abstractNum w:abstractNumId="9" w15:restartNumberingAfterBreak="0">
+  <w:abstractNum w:abstractNumId="9">
     <w:nsid w:val="785B7C64"/>
     <w:multiLevelType w:val="multilevel"/>
     <w:tmpl w:val="53623642"/>
@@ -11682,7 +11776,7 @@
 </file>
 
 <file path=word/styles.xml><?xml version="1.0" encoding="utf-8"?>
-<w:styles xmlns:mc="http://schemas.openxmlformats.org/markup-compatibility/2006" xmlns:r="http://schemas.openxmlformats.org/officeDocument/2006/relationships" xmlns:w="http://schemas.openxmlformats.org/wordprocessingml/2006/main" xmlns:w14="http://schemas.microsoft.com/office/word/2010/wordml" xmlns:w15="http://schemas.microsoft.com/office/word/2012/wordml" mc:Ignorable="w14 w15">
+<w:styles xmlns:mc="http://schemas.openxmlformats.org/markup-compatibility/2006" xmlns:r="http://schemas.openxmlformats.org/officeDocument/2006/relationships" xmlns:w="http://schemas.openxmlformats.org/wordprocessingml/2006/main" xmlns:w14="http://schemas.microsoft.com/office/word/2010/wordml" mc:Ignorable="w14">
   <w:docDefaults>
     <w:rPrDefault>
       <w:rPr>
@@ -11698,369 +11792,153 @@
       </w:pPr>
     </w:pPrDefault>
   </w:docDefaults>
-  <w:latentStyles w:defLockedState="0" w:defUIPriority="99" w:defSemiHidden="0" w:defUnhideWhenUsed="0" w:defQFormat="0" w:count="371">
-    <w:lsdException w:name="Normal" w:uiPriority="0" w:qFormat="1"/>
-    <w:lsdException w:name="heading 1" w:uiPriority="9" w:qFormat="1"/>
-    <w:lsdException w:name="heading 2" w:semiHidden="1" w:uiPriority="9" w:unhideWhenUsed="1" w:qFormat="1"/>
-    <w:lsdException w:name="heading 3" w:semiHidden="1" w:uiPriority="9" w:unhideWhenUsed="1" w:qFormat="1"/>
-    <w:lsdException w:name="heading 4" w:semiHidden="1" w:uiPriority="9" w:unhideWhenUsed="1" w:qFormat="1"/>
-    <w:lsdException w:name="heading 5" w:semiHidden="1" w:uiPriority="9" w:unhideWhenUsed="1" w:qFormat="1"/>
-    <w:lsdException w:name="heading 6" w:semiHidden="1" w:uiPriority="9" w:unhideWhenUsed="1" w:qFormat="1"/>
-    <w:lsdException w:name="heading 7" w:semiHidden="1" w:uiPriority="9" w:unhideWhenUsed="1" w:qFormat="1"/>
-    <w:lsdException w:name="heading 8" w:semiHidden="1" w:uiPriority="9" w:unhideWhenUsed="1" w:qFormat="1"/>
-    <w:lsdException w:name="heading 9" w:semiHidden="1" w:uiPriority="9" w:unhideWhenUsed="1" w:qFormat="1"/>
-    <w:lsdException w:name="index 1" w:semiHidden="1" w:unhideWhenUsed="1"/>
-    <w:lsdException w:name="index 2" w:semiHidden="1" w:unhideWhenUsed="1"/>
-    <w:lsdException w:name="index 3" w:semiHidden="1" w:unhideWhenUsed="1"/>
-    <w:lsdException w:name="index 4" w:semiHidden="1" w:unhideWhenUsed="1"/>
-    <w:lsdException w:name="index 5" w:semiHidden="1" w:unhideWhenUsed="1"/>
-    <w:lsdException w:name="index 6" w:semiHidden="1" w:unhideWhenUsed="1"/>
-    <w:lsdException w:name="index 7" w:semiHidden="1" w:unhideWhenUsed="1"/>
-    <w:lsdException w:name="index 8" w:semiHidden="1" w:unhideWhenUsed="1"/>
-    <w:lsdException w:name="index 9" w:semiHidden="1" w:unhideWhenUsed="1"/>
-    <w:lsdException w:name="toc 1" w:semiHidden="1" w:uiPriority="39" w:unhideWhenUsed="1"/>
-    <w:lsdException w:name="toc 2" w:semiHidden="1" w:uiPriority="39" w:unhideWhenUsed="1"/>
-    <w:lsdException w:name="toc 3" w:semiHidden="1" w:uiPriority="39" w:unhideWhenUsed="1"/>
-    <w:lsdException w:name="toc 4" w:semiHidden="1" w:uiPriority="39" w:unhideWhenUsed="1"/>
-    <w:lsdException w:name="toc 5" w:semiHidden="1" w:uiPriority="39" w:unhideWhenUsed="1"/>
-    <w:lsdException w:name="toc 6" w:semiHidden="1" w:uiPriority="39" w:unhideWhenUsed="1"/>
-    <w:lsdException w:name="toc 7" w:semiHidden="1" w:uiPriority="39" w:unhideWhenUsed="1"/>
-    <w:lsdException w:name="toc 8" w:semiHidden="1" w:uiPriority="39" w:unhideWhenUsed="1"/>
-    <w:lsdException w:name="toc 9" w:semiHidden="1" w:uiPriority="39" w:unhideWhenUsed="1"/>
-    <w:lsdException w:name="Normal Indent" w:semiHidden="1" w:unhideWhenUsed="1"/>
-    <w:lsdException w:name="footnote text" w:semiHidden="1" w:unhideWhenUsed="1"/>
-    <w:lsdException w:name="annotation text" w:semiHidden="1" w:unhideWhenUsed="1"/>
-    <w:lsdException w:name="header" w:semiHidden="1" w:unhideWhenUsed="1"/>
-    <w:lsdException w:name="footer" w:semiHidden="1" w:unhideWhenUsed="1"/>
-    <w:lsdException w:name="index heading" w:semiHidden="1" w:unhideWhenUsed="1"/>
-    <w:lsdException w:name="caption" w:semiHidden="1" w:uiPriority="35" w:unhideWhenUsed="1" w:qFormat="1"/>
-    <w:lsdException w:name="table of figures" w:semiHidden="1" w:unhideWhenUsed="1"/>
-    <w:lsdException w:name="envelope address" w:semiHidden="1" w:unhideWhenUsed="1"/>
-    <w:lsdException w:name="envelope return" w:semiHidden="1" w:unhideWhenUsed="1"/>
-    <w:lsdException w:name="footnote reference" w:semiHidden="1" w:unhideWhenUsed="1"/>
-    <w:lsdException w:name="annotation reference" w:semiHidden="1" w:unhideWhenUsed="1"/>
-    <w:lsdException w:name="line number" w:semiHidden="1" w:unhideWhenUsed="1"/>
-    <w:lsdException w:name="page number" w:semiHidden="1" w:unhideWhenUsed="1"/>
-    <w:lsdException w:name="endnote reference" w:semiHidden="1" w:unhideWhenUsed="1"/>
-    <w:lsdException w:name="endnote text" w:semiHidden="1" w:unhideWhenUsed="1"/>
-    <w:lsdException w:name="table of authorities" w:semiHidden="1" w:unhideWhenUsed="1"/>
-    <w:lsdException w:name="macro" w:semiHidden="1" w:unhideWhenUsed="1"/>
-    <w:lsdException w:name="toa heading" w:semiHidden="1" w:unhideWhenUsed="1"/>
-    <w:lsdException w:name="List" w:semiHidden="1" w:unhideWhenUsed="1"/>
-    <w:lsdException w:name="List Bullet" w:semiHidden="1" w:unhideWhenUsed="1"/>
-    <w:lsdException w:name="List Number" w:semiHidden="1" w:unhideWhenUsed="1"/>
-    <w:lsdException w:name="List 2" w:semiHidden="1" w:unhideWhenUsed="1"/>
-    <w:lsdException w:name="List 3" w:semiHidden="1" w:unhideWhenUsed="1"/>
-    <w:lsdException w:name="List 4" w:semiHidden="1" w:unhideWhenUsed="1"/>
-    <w:lsdException w:name="List 5" w:semiHidden="1" w:unhideWhenUsed="1"/>
-    <w:lsdException w:name="List Bullet 2" w:semiHidden="1" w:unhideWhenUsed="1"/>
-    <w:lsdException w:name="List Bullet 3" w:semiHidden="1" w:unhideWhenUsed="1"/>
-    <w:lsdException w:name="List Bullet 4" w:semiHidden="1" w:unhideWhenUsed="1"/>
-    <w:lsdException w:name="List Bullet 5" w:semiHidden="1" w:unhideWhenUsed="1"/>
-    <w:lsdException w:name="List Number 2" w:semiHidden="1" w:unhideWhenUsed="1"/>
-    <w:lsdException w:name="List Number 3" w:semiHidden="1" w:unhideWhenUsed="1"/>
-    <w:lsdException w:name="List Number 4" w:semiHidden="1" w:unhideWhenUsed="1"/>
-    <w:lsdException w:name="List Number 5" w:semiHidden="1" w:unhideWhenUsed="1"/>
-    <w:lsdException w:name="Title" w:uiPriority="10" w:qFormat="1"/>
-    <w:lsdException w:name="Closing" w:semiHidden="1" w:unhideWhenUsed="1"/>
-    <w:lsdException w:name="Signature" w:semiHidden="1" w:unhideWhenUsed="1"/>
-    <w:lsdException w:name="Default Paragraph Font" w:semiHidden="1" w:uiPriority="1" w:unhideWhenUsed="1"/>
-    <w:lsdException w:name="Body Text" w:semiHidden="1" w:unhideWhenUsed="1"/>
-    <w:lsdException w:name="Body Text Indent" w:semiHidden="1" w:unhideWhenUsed="1"/>
-    <w:lsdException w:name="List Continue" w:semiHidden="1" w:unhideWhenUsed="1"/>
-    <w:lsdException w:name="List Continue 2" w:semiHidden="1" w:unhideWhenUsed="1"/>
-    <w:lsdException w:name="List Continue 3" w:semiHidden="1" w:unhideWhenUsed="1"/>
-    <w:lsdException w:name="List Continue 4" w:semiHidden="1" w:unhideWhenUsed="1"/>
-    <w:lsdException w:name="List Continue 5" w:semiHidden="1" w:unhideWhenUsed="1"/>
-    <w:lsdException w:name="Message Header" w:semiHidden="1" w:unhideWhenUsed="1"/>
-    <w:lsdException w:name="Subtitle" w:uiPriority="11" w:qFormat="1"/>
-    <w:lsdException w:name="Salutation" w:semiHidden="1" w:unhideWhenUsed="1"/>
-    <w:lsdException w:name="Date" w:semiHidden="1" w:unhideWhenUsed="1"/>
-    <w:lsdException w:name="Body Text First Indent" w:semiHidden="1" w:unhideWhenUsed="1"/>
-    <w:lsdException w:name="Body Text First Indent 2" w:semiHidden="1" w:unhideWhenUsed="1"/>
-    <w:lsdException w:name="Note Heading" w:semiHidden="1" w:unhideWhenUsed="1"/>
-    <w:lsdException w:name="Body Text 2" w:semiHidden="1" w:unhideWhenUsed="1"/>
-    <w:lsdException w:name="Body Text 3" w:semiHidden="1" w:unhideWhenUsed="1"/>
-    <w:lsdException w:name="Body Text Indent 2" w:semiHidden="1" w:unhideWhenUsed="1"/>
-    <w:lsdException w:name="Body Text Indent 3" w:semiHidden="1" w:unhideWhenUsed="1"/>
-    <w:lsdException w:name="Block Text" w:semiHidden="1" w:unhideWhenUsed="1"/>
-    <w:lsdException w:name="Hyperlink" w:semiHidden="1" w:unhideWhenUsed="1"/>
-    <w:lsdException w:name="FollowedHyperlink" w:semiHidden="1" w:unhideWhenUsed="1"/>
-    <w:lsdException w:name="Strong" w:uiPriority="22" w:qFormat="1"/>
-    <w:lsdException w:name="Emphasis" w:uiPriority="20" w:qFormat="1"/>
-    <w:lsdException w:name="Document Map" w:semiHidden="1" w:unhideWhenUsed="1"/>
-    <w:lsdException w:name="Plain Text" w:semiHidden="1" w:unhideWhenUsed="1"/>
-    <w:lsdException w:name="E-mail Signature" w:semiHidden="1" w:unhideWhenUsed="1"/>
-    <w:lsdException w:name="HTML Top of Form" w:semiHidden="1" w:unhideWhenUsed="1"/>
-    <w:lsdException w:name="HTML Bottom of Form" w:semiHidden="1" w:unhideWhenUsed="1"/>
-    <w:lsdException w:name="Normal (Web)" w:semiHidden="1" w:unhideWhenUsed="1"/>
-    <w:lsdException w:name="HTML Acronym" w:semiHidden="1" w:unhideWhenUsed="1"/>
-    <w:lsdException w:name="HTML Address" w:semiHidden="1" w:unhideWhenUsed="1"/>
-    <w:lsdException w:name="HTML Cite" w:semiHidden="1" w:unhideWhenUsed="1"/>
-    <w:lsdException w:name="HTML Code" w:semiHidden="1" w:unhideWhenUsed="1"/>
-    <w:lsdException w:name="HTML Definition" w:semiHidden="1" w:unhideWhenUsed="1"/>
-    <w:lsdException w:name="HTML Keyboard" w:semiHidden="1" w:unhideWhenUsed="1"/>
-    <w:lsdException w:name="HTML Preformatted" w:semiHidden="1" w:unhideWhenUsed="1"/>
-    <w:lsdException w:name="HTML Sample" w:semiHidden="1" w:unhideWhenUsed="1"/>
-    <w:lsdException w:name="HTML Typewriter" w:semiHidden="1" w:unhideWhenUsed="1"/>
-    <w:lsdException w:name="HTML Variable" w:semiHidden="1" w:unhideWhenUsed="1"/>
-    <w:lsdException w:name="Normal Table" w:semiHidden="1" w:unhideWhenUsed="1"/>
-    <w:lsdException w:name="annotation subject" w:semiHidden="1" w:unhideWhenUsed="1"/>
-    <w:lsdException w:name="No List" w:semiHidden="1" w:unhideWhenUsed="1"/>
-    <w:lsdException w:name="Outline List 1" w:semiHidden="1" w:unhideWhenUsed="1"/>
-    <w:lsdException w:name="Outline List 2" w:semiHidden="1" w:unhideWhenUsed="1"/>
-    <w:lsdException w:name="Outline List 3" w:semiHidden="1" w:unhideWhenUsed="1"/>
-    <w:lsdException w:name="Table Simple 1" w:semiHidden="1" w:unhideWhenUsed="1"/>
-    <w:lsdException w:name="Table Simple 2" w:semiHidden="1" w:unhideWhenUsed="1"/>
-    <w:lsdException w:name="Table Simple 3" w:semiHidden="1" w:unhideWhenUsed="1"/>
-    <w:lsdException w:name="Table Classic 1" w:semiHidden="1" w:unhideWhenUsed="1"/>
-    <w:lsdException w:name="Table Classic 2" w:semiHidden="1" w:unhideWhenUsed="1"/>
-    <w:lsdException w:name="Table Classic 3" w:semiHidden="1" w:unhideWhenUsed="1"/>
-    <w:lsdException w:name="Table Classic 4" w:semiHidden="1" w:unhideWhenUsed="1"/>
-    <w:lsdException w:name="Table Colorful 1" w:semiHidden="1" w:unhideWhenUsed="1"/>
-    <w:lsdException w:name="Table Colorful 2" w:semiHidden="1" w:unhideWhenUsed="1"/>
-    <w:lsdException w:name="Table Colorful 3" w:semiHidden="1" w:unhideWhenUsed="1"/>
-    <w:lsdException w:name="Table Columns 1" w:semiHidden="1" w:unhideWhenUsed="1"/>
-    <w:lsdException w:name="Table Columns 2" w:semiHidden="1" w:unhideWhenUsed="1"/>
-    <w:lsdException w:name="Table Columns 3" w:semiHidden="1" w:unhideWhenUsed="1"/>
-    <w:lsdException w:name="Table Columns 4" w:semiHidden="1" w:unhideWhenUsed="1"/>
-    <w:lsdException w:name="Table Columns 5" w:semiHidden="1" w:unhideWhenUsed="1"/>
-    <w:lsdException w:name="Table Grid 1" w:semiHidden="1" w:unhideWhenUsed="1"/>
-    <w:lsdException w:name="Table Grid 2" w:semiHidden="1" w:unhideWhenUsed="1"/>
-    <w:lsdException w:name="Table Grid 3" w:semiHidden="1" w:unhideWhenUsed="1"/>
-    <w:lsdException w:name="Table Grid 4" w:semiHidden="1" w:unhideWhenUsed="1"/>
-    <w:lsdException w:name="Table Grid 5" w:semiHidden="1" w:unhideWhenUsed="1"/>
-    <w:lsdException w:name="Table Grid 6" w:semiHidden="1" w:unhideWhenUsed="1"/>
-    <w:lsdException w:name="Table Grid 7" w:semiHidden="1" w:unhideWhenUsed="1"/>
-    <w:lsdException w:name="Table Grid 8" w:semiHidden="1" w:unhideWhenUsed="1"/>
-    <w:lsdException w:name="Table List 1" w:semiHidden="1" w:unhideWhenUsed="1"/>
-    <w:lsdException w:name="Table List 2" w:semiHidden="1" w:unhideWhenUsed="1"/>
-    <w:lsdException w:name="Table List 3" w:semiHidden="1" w:unhideWhenUsed="1"/>
-    <w:lsdException w:name="Table List 4" w:semiHidden="1" w:unhideWhenUsed="1"/>
-    <w:lsdException w:name="Table List 5" w:semiHidden="1" w:unhideWhenUsed="1"/>
-    <w:lsdException w:name="Table List 6" w:semiHidden="1" w:unhideWhenUsed="1"/>
-    <w:lsdException w:name="Table List 7" w:semiHidden="1" w:unhideWhenUsed="1"/>
-    <w:lsdException w:name="Table List 8" w:semiHidden="1" w:unhideWhenUsed="1"/>
-    <w:lsdException w:name="Table 3D effects 1" w:semiHidden="1" w:unhideWhenUsed="1"/>
-    <w:lsdException w:name="Table 3D effects 2" w:semiHidden="1" w:unhideWhenUsed="1"/>
-    <w:lsdException w:name="Table 3D effects 3" w:semiHidden="1" w:unhideWhenUsed="1"/>
-    <w:lsdException w:name="Table Contemporary" w:semiHidden="1" w:unhideWhenUsed="1"/>
-    <w:lsdException w:name="Table Elegant" w:semiHidden="1" w:unhideWhenUsed="1"/>
-    <w:lsdException w:name="Table Professional" w:semiHidden="1" w:unhideWhenUsed="1"/>
-    <w:lsdException w:name="Table Subtle 1" w:semiHidden="1" w:unhideWhenUsed="1"/>
-    <w:lsdException w:name="Table Subtle 2" w:semiHidden="1" w:unhideWhenUsed="1"/>
-    <w:lsdException w:name="Table Web 1" w:semiHidden="1" w:unhideWhenUsed="1"/>
-    <w:lsdException w:name="Table Web 2" w:semiHidden="1" w:unhideWhenUsed="1"/>
-    <w:lsdException w:name="Table Web 3" w:semiHidden="1" w:unhideWhenUsed="1"/>
-    <w:lsdException w:name="Balloon Text" w:semiHidden="1" w:unhideWhenUsed="1"/>
-    <w:lsdException w:name="Table Grid" w:uiPriority="59"/>
-    <w:lsdException w:name="Table Theme" w:semiHidden="1" w:unhideWhenUsed="1"/>
-    <w:lsdException w:name="Placeholder Text" w:semiHidden="1"/>
-    <w:lsdException w:name="No Spacing" w:uiPriority="1" w:qFormat="1"/>
-    <w:lsdException w:name="Light Shading" w:uiPriority="60"/>
-    <w:lsdException w:name="Light List" w:uiPriority="61"/>
-    <w:lsdException w:name="Light Grid" w:uiPriority="62"/>
-    <w:lsdException w:name="Medium Shading 1" w:uiPriority="63"/>
-    <w:lsdException w:name="Medium Shading 2" w:uiPriority="64"/>
-    <w:lsdException w:name="Medium List 1" w:uiPriority="65"/>
-    <w:lsdException w:name="Medium List 2" w:uiPriority="66"/>
-    <w:lsdException w:name="Medium Grid 1" w:uiPriority="67"/>
-    <w:lsdException w:name="Medium Grid 2" w:uiPriority="68"/>
-    <w:lsdException w:name="Medium Grid 3" w:uiPriority="69"/>
-    <w:lsdException w:name="Dark List" w:uiPriority="70"/>
-    <w:lsdException w:name="Colorful Shading" w:uiPriority="71"/>
-    <w:lsdException w:name="Colorful List" w:uiPriority="72"/>
-    <w:lsdException w:name="Colorful Grid" w:uiPriority="73"/>
-    <w:lsdException w:name="Light Shading Accent 1" w:uiPriority="60"/>
-    <w:lsdException w:name="Light List Accent 1" w:uiPriority="61"/>
-    <w:lsdException w:name="Light Grid Accent 1" w:uiPriority="62"/>
-    <w:lsdException w:name="Medium Shading 1 Accent 1" w:uiPriority="63"/>
-    <w:lsdException w:name="Medium Shading 2 Accent 1" w:uiPriority="64"/>
-    <w:lsdException w:name="Medium List 1 Accent 1" w:uiPriority="65"/>
-    <w:lsdException w:name="Revision" w:semiHidden="1"/>
-    <w:lsdException w:name="List Paragraph" w:uiPriority="34" w:qFormat="1"/>
-    <w:lsdException w:name="Quote" w:uiPriority="29" w:qFormat="1"/>
-    <w:lsdException w:name="Intense Quote" w:uiPriority="30" w:qFormat="1"/>
-    <w:lsdException w:name="Medium List 2 Accent 1" w:uiPriority="66"/>
-    <w:lsdException w:name="Medium Grid 1 Accent 1" w:uiPriority="67"/>
-    <w:lsdException w:name="Medium Grid 2 Accent 1" w:uiPriority="68"/>
-    <w:lsdException w:name="Medium Grid 3 Accent 1" w:uiPriority="69"/>
-    <w:lsdException w:name="Dark List Accent 1" w:uiPriority="70"/>
-    <w:lsdException w:name="Colorful Shading Accent 1" w:uiPriority="71"/>
-    <w:lsdException w:name="Colorful List Accent 1" w:uiPriority="72"/>
-    <w:lsdException w:name="Colorful Grid Accent 1" w:uiPriority="73"/>
-    <w:lsdException w:name="Light Shading Accent 2" w:uiPriority="60"/>
-    <w:lsdException w:name="Light List Accent 2" w:uiPriority="61"/>
-    <w:lsdException w:name="Light Grid Accent 2" w:uiPriority="62"/>
-    <w:lsdException w:name="Medium Shading 1 Accent 2" w:uiPriority="63"/>
-    <w:lsdException w:name="Medium Shading 2 Accent 2" w:uiPriority="64"/>
-    <w:lsdException w:name="Medium List 1 Accent 2" w:uiPriority="65"/>
-    <w:lsdException w:name="Medium List 2 Accent 2" w:uiPriority="66"/>
-    <w:lsdException w:name="Medium Grid 1 Accent 2" w:uiPriority="67"/>
-    <w:lsdException w:name="Medium Grid 2 Accent 2" w:uiPriority="68"/>
-    <w:lsdException w:name="Medium Grid 3 Accent 2" w:uiPriority="69"/>
-    <w:lsdException w:name="Dark List Accent 2" w:uiPriority="70"/>
-    <w:lsdException w:name="Colorful Shading Accent 2" w:uiPriority="71"/>
-    <w:lsdException w:name="Colorful List Accent 2" w:uiPriority="72"/>
-    <w:lsdException w:name="Colorful Grid Accent 2" w:uiPriority="73"/>
-    <w:lsdException w:name="Light Shading Accent 3" w:uiPriority="60"/>
-    <w:lsdException w:name="Light List Accent 3" w:uiPriority="61"/>
-    <w:lsdException w:name="Light Grid Accent 3" w:uiPriority="62"/>
-    <w:lsdException w:name="Medium Shading 1 Accent 3" w:uiPriority="63"/>
-    <w:lsdException w:name="Medium Shading 2 Accent 3" w:uiPriority="64"/>
-    <w:lsdException w:name="Medium List 1 Accent 3" w:uiPriority="65"/>
-    <w:lsdException w:name="Medium List 2 Accent 3" w:uiPriority="66"/>
-    <w:lsdException w:name="Medium Grid 1 Accent 3" w:uiPriority="67"/>
-    <w:lsdException w:name="Medium Grid 2 Accent 3" w:uiPriority="68"/>
-    <w:lsdException w:name="Medium Grid 3 Accent 3" w:uiPriority="69"/>
-    <w:lsdException w:name="Dark List Accent 3" w:uiPriority="70"/>
-    <w:lsdException w:name="Colorful Shading Accent 3" w:uiPriority="71"/>
-    <w:lsdException w:name="Colorful List Accent 3" w:uiPriority="72"/>
-    <w:lsdException w:name="Colorful Grid Accent 3" w:uiPriority="73"/>
-    <w:lsdException w:name="Light Shading Accent 4" w:uiPriority="60"/>
-    <w:lsdException w:name="Light List Accent 4" w:uiPriority="61"/>
-    <w:lsdException w:name="Light Grid Accent 4" w:uiPriority="62"/>
-    <w:lsdException w:name="Medium Shading 1 Accent 4" w:uiPriority="63"/>
-    <w:lsdException w:name="Medium Shading 2 Accent 4" w:uiPriority="64"/>
-    <w:lsdException w:name="Medium List 1 Accent 4" w:uiPriority="65"/>
-    <w:lsdException w:name="Medium List 2 Accent 4" w:uiPriority="66"/>
-    <w:lsdException w:name="Medium Grid 1 Accent 4" w:uiPriority="67"/>
-    <w:lsdException w:name="Medium Grid 2 Accent 4" w:uiPriority="68"/>
-    <w:lsdException w:name="Medium Grid 3 Accent 4" w:uiPriority="69"/>
-    <w:lsdException w:name="Dark List Accent 4" w:uiPriority="70"/>
-    <w:lsdException w:name="Colorful Shading Accent 4" w:uiPriority="71"/>
-    <w:lsdException w:name="Colorful List Accent 4" w:uiPriority="72"/>
-    <w:lsdException w:name="Colorful Grid Accent 4" w:uiPriority="73"/>
-    <w:lsdException w:name="Light Shading Accent 5" w:uiPriority="60"/>
-    <w:lsdException w:name="Light List Accent 5" w:uiPriority="61"/>
-    <w:lsdException w:name="Light Grid Accent 5" w:uiPriority="62"/>
-    <w:lsdException w:name="Medium Shading 1 Accent 5" w:uiPriority="63"/>
-    <w:lsdException w:name="Medium Shading 2 Accent 5" w:uiPriority="64"/>
-    <w:lsdException w:name="Medium List 1 Accent 5" w:uiPriority="65"/>
-    <w:lsdException w:name="Medium List 2 Accent 5" w:uiPriority="66"/>
-    <w:lsdException w:name="Medium Grid 1 Accent 5" w:uiPriority="67"/>
-    <w:lsdException w:name="Medium Grid 2 Accent 5" w:uiPriority="68"/>
-    <w:lsdException w:name="Medium Grid 3 Accent 5" w:uiPriority="69"/>
-    <w:lsdException w:name="Dark List Accent 5" w:uiPriority="70"/>
-    <w:lsdException w:name="Colorful Shading Accent 5" w:uiPriority="71"/>
-    <w:lsdException w:name="Colorful List Accent 5" w:uiPriority="72"/>
-    <w:lsdException w:name="Colorful Grid Accent 5" w:uiPriority="73"/>
-    <w:lsdException w:name="Light Shading Accent 6" w:uiPriority="60"/>
-    <w:lsdException w:name="Light List Accent 6" w:uiPriority="61"/>
-    <w:lsdException w:name="Light Grid Accent 6" w:uiPriority="62"/>
-    <w:lsdException w:name="Medium Shading 1 Accent 6" w:uiPriority="63"/>
-    <w:lsdException w:name="Medium Shading 2 Accent 6" w:uiPriority="64"/>
-    <w:lsdException w:name="Medium List 1 Accent 6" w:uiPriority="65"/>
-    <w:lsdException w:name="Medium List 2 Accent 6" w:uiPriority="66"/>
-    <w:lsdException w:name="Medium Grid 1 Accent 6" w:uiPriority="67"/>
-    <w:lsdException w:name="Medium Grid 2 Accent 6" w:uiPriority="68"/>
-    <w:lsdException w:name="Medium Grid 3 Accent 6" w:uiPriority="69"/>
-    <w:lsdException w:name="Dark List Accent 6" w:uiPriority="70"/>
-    <w:lsdException w:name="Colorful Shading Accent 6" w:uiPriority="71"/>
-    <w:lsdException w:name="Colorful List Accent 6" w:uiPriority="72"/>
-    <w:lsdException w:name="Colorful Grid Accent 6" w:uiPriority="73"/>
-    <w:lsdException w:name="Subtle Emphasis" w:uiPriority="19" w:qFormat="1"/>
-    <w:lsdException w:name="Intense Emphasis" w:uiPriority="21" w:qFormat="1"/>
-    <w:lsdException w:name="Subtle Reference" w:uiPriority="31" w:qFormat="1"/>
-    <w:lsdException w:name="Intense Reference" w:uiPriority="32" w:qFormat="1"/>
-    <w:lsdException w:name="Book Title" w:uiPriority="33" w:qFormat="1"/>
-    <w:lsdException w:name="Bibliography" w:semiHidden="1" w:uiPriority="37" w:unhideWhenUsed="1"/>
-    <w:lsdException w:name="TOC Heading" w:semiHidden="1" w:uiPriority="39" w:unhideWhenUsed="1" w:qFormat="1"/>
-    <w:lsdException w:name="Grid Table 4" w:uiPriority="49"/>
-    <w:lsdException w:name="Grid Table 5 Dark" w:uiPriority="50"/>
-    <w:lsdException w:name="Grid Table 6 Colorful" w:uiPriority="51"/>
-    <w:lsdException w:name="Grid Table 7 Colorful" w:uiPriority="52"/>
-    <w:lsdException w:name="Grid Table 1 Light Accent 1" w:uiPriority="46"/>
-    <w:lsdException w:name="Grid Table 2 Accent 1" w:uiPriority="47"/>
-    <w:lsdException w:name="Grid Table 3 Accent 1" w:uiPriority="48"/>
-    <w:lsdException w:name="Grid Table 4 Accent 1" w:uiPriority="49"/>
-    <w:lsdException w:name="Grid Table 5 Dark Accent 1" w:uiPriority="50"/>
-    <w:lsdException w:name="Grid Table 6 Colorful Accent 1" w:uiPriority="51"/>
-    <w:lsdException w:name="Grid Table 7 Colorful Accent 1" w:uiPriority="52"/>
-    <w:lsdException w:name="Grid Table 1 Light Accent 2" w:uiPriority="46"/>
-    <w:lsdException w:name="Grid Table 2 Accent 2" w:uiPriority="47"/>
-    <w:lsdException w:name="Grid Table 3 Accent 2" w:uiPriority="48"/>
-    <w:lsdException w:name="Grid Table 4 Accent 2" w:uiPriority="49"/>
-    <w:lsdException w:name="Grid Table 5 Dark Accent 2" w:uiPriority="50"/>
-    <w:lsdException w:name="Grid Table 6 Colorful Accent 2" w:uiPriority="51"/>
-    <w:lsdException w:name="Grid Table 7 Colorful Accent 2" w:uiPriority="52"/>
-    <w:lsdException w:name="Grid Table 1 Light Accent 3" w:uiPriority="46"/>
-    <w:lsdException w:name="Grid Table 2 Accent 3" w:uiPriority="47"/>
-    <w:lsdException w:name="Grid Table 3 Accent 3" w:uiPriority="48"/>
-    <w:lsdException w:name="Grid Table 4 Accent 3" w:uiPriority="49"/>
-    <w:lsdException w:name="Grid Table 5 Dark Accent 3" w:uiPriority="50"/>
-    <w:lsdException w:name="Grid Table 6 Colorful Accent 3" w:uiPriority="51"/>
-    <w:lsdException w:name="Grid Table 7 Colorful Accent 3" w:uiPriority="52"/>
-    <w:lsdException w:name="Grid Table 1 Light Accent 4" w:uiPriority="46"/>
-    <w:lsdException w:name="Grid Table 2 Accent 4" w:uiPriority="47"/>
-    <w:lsdException w:name="Grid Table 3 Accent 4" w:uiPriority="48"/>
-    <w:lsdException w:name="Grid Table 4 Accent 4" w:uiPriority="49"/>
-    <w:lsdException w:name="Grid Table 5 Dark Accent 4" w:uiPriority="50"/>
-    <w:lsdException w:name="Grid Table 6 Colorful Accent 4" w:uiPriority="51"/>
-    <w:lsdException w:name="Grid Table 7 Colorful Accent 4" w:uiPriority="52"/>
-    <w:lsdException w:name="Grid Table 1 Light Accent 5" w:uiPriority="46"/>
-    <w:lsdException w:name="Grid Table 2 Accent 5" w:uiPriority="47"/>
-    <w:lsdException w:name="Grid Table 3 Accent 5" w:uiPriority="48"/>
-    <w:lsdException w:name="Grid Table 4 Accent 5" w:uiPriority="49"/>
-    <w:lsdException w:name="Grid Table 5 Dark Accent 5" w:uiPriority="50"/>
-    <w:lsdException w:name="Grid Table 6 Colorful Accent 5" w:uiPriority="51"/>
-    <w:lsdException w:name="Grid Table 7 Colorful Accent 5" w:uiPriority="52"/>
-    <w:lsdException w:name="Grid Table 1 Light Accent 6" w:uiPriority="46"/>
-    <w:lsdException w:name="Grid Table 2 Accent 6" w:uiPriority="47"/>
-    <w:lsdException w:name="Grid Table 3 Accent 6" w:uiPriority="48"/>
-    <w:lsdException w:name="Grid Table 4 Accent 6" w:uiPriority="49"/>
-    <w:lsdException w:name="Grid Table 5 Dark Accent 6" w:uiPriority="50"/>
-    <w:lsdException w:name="Grid Table 6 Colorful Accent 6" w:uiPriority="51"/>
-    <w:lsdException w:name="Grid Table 7 Colorful Accent 6" w:uiPriority="52"/>
-    <w:lsdException w:name="List Table 1 Light" w:uiPriority="46"/>
-    <w:lsdException w:name="List Table 2" w:uiPriority="47"/>
-    <w:lsdException w:name="List Table 3" w:uiPriority="48"/>
-    <w:lsdException w:name="List Table 4" w:uiPriority="49"/>
-    <w:lsdException w:name="List Table 5 Dark" w:uiPriority="50"/>
-    <w:lsdException w:name="List Table 6 Colorful" w:uiPriority="51"/>
-    <w:lsdException w:name="List Table 7 Colorful" w:uiPriority="52"/>
-    <w:lsdException w:name="List Table 1 Light Accent 1" w:uiPriority="46"/>
-    <w:lsdException w:name="List Table 2 Accent 1" w:uiPriority="47"/>
-    <w:lsdException w:name="List Table 3 Accent 1" w:uiPriority="48"/>
-    <w:lsdException w:name="List Table 4 Accent 1" w:uiPriority="49"/>
-    <w:lsdException w:name="List Table 5 Dark Accent 1" w:uiPriority="50"/>
-    <w:lsdException w:name="List Table 6 Colorful Accent 1" w:uiPriority="51"/>
-    <w:lsdException w:name="List Table 7 Colorful Accent 1" w:uiPriority="52"/>
-    <w:lsdException w:name="List Table 1 Light Accent 2" w:uiPriority="46"/>
-    <w:lsdException w:name="List Table 2 Accent 2" w:uiPriority="47"/>
-    <w:lsdException w:name="List Table 3 Accent 2" w:uiPriority="48"/>
-    <w:lsdException w:name="List Table 4 Accent 2" w:uiPriority="49"/>
-    <w:lsdException w:name="List Table 5 Dark Accent 2" w:uiPriority="50"/>
-    <w:lsdException w:name="List Table 6 Colorful Accent 2" w:uiPriority="51"/>
-    <w:lsdException w:name="List Table 7 Colorful Accent 2" w:uiPriority="52"/>
-    <w:lsdException w:name="List Table 1 Light Accent 3" w:uiPriority="46"/>
-    <w:lsdException w:name="List Table 2 Accent 3" w:uiPriority="47"/>
-    <w:lsdException w:name="List Table 3 Accent 3" w:uiPriority="48"/>
-    <w:lsdException w:name="List Table 4 Accent 3" w:uiPriority="49"/>
-    <w:lsdException w:name="List Table 5 Dark Accent 3" w:uiPriority="50"/>
-    <w:lsdException w:name="List Table 6 Colorful Accent 3" w:uiPriority="51"/>
-    <w:lsdException w:name="List Table 7 Colorful Accent 3" w:uiPriority="52"/>
-    <w:lsdException w:name="List Table 1 Light Accent 4" w:uiPriority="46"/>
-    <w:lsdException w:name="List Table 2 Accent 4" w:uiPriority="47"/>
-    <w:lsdException w:name="List Table 3 Accent 4" w:uiPriority="48"/>
-    <w:lsdException w:name="List Table 4 Accent 4" w:uiPriority="49"/>
-    <w:lsdException w:name="List Table 5 Dark Accent 4" w:uiPriority="50"/>
-    <w:lsdException w:name="List Table 6 Colorful Accent 4" w:uiPriority="51"/>
-    <w:lsdException w:name="List Table 7 Colorful Accent 4" w:uiPriority="52"/>
-    <w:lsdException w:name="List Table 1 Light Accent 5" w:uiPriority="46"/>
-    <w:lsdException w:name="List Table 2 Accent 5" w:uiPriority="47"/>
-    <w:lsdException w:name="List Table 3 Accent 5" w:uiPriority="48"/>
-    <w:lsdException w:name="List Table 4 Accent 5" w:uiPriority="49"/>
-    <w:lsdException w:name="List Table 5 Dark Accent 5" w:uiPriority="50"/>
-    <w:lsdException w:name="List Table 6 Colorful Accent 5" w:uiPriority="51"/>
-    <w:lsdException w:name="List Table 7 Colorful Accent 5" w:uiPriority="52"/>
-    <w:lsdException w:name="List Table 1 Light Accent 6" w:uiPriority="46"/>
-    <w:lsdException w:name="List Table 2 Accent 6" w:uiPriority="47"/>
-    <w:lsdException w:name="List Table 3 Accent 6" w:uiPriority="48"/>
-    <w:lsdException w:name="List Table 4 Accent 6" w:uiPriority="49"/>
-    <w:lsdException w:name="List Table 5 Dark Accent 6" w:uiPriority="50"/>
-    <w:lsdException w:name="List Table 6 Colorful Accent 6" w:uiPriority="51"/>
-    <w:lsdException w:name="List Table 7 Colorful Accent 6" w:uiPriority="52"/>
+  <w:latentStyles w:defLockedState="0" w:defUIPriority="99" w:defSemiHidden="1" w:defUnhideWhenUsed="1" w:defQFormat="0" w:count="276">
+    <w:lsdException w:name="Normal" w:semiHidden="0" w:uiPriority="0" w:unhideWhenUsed="0" w:qFormat="1"/>
+    <w:lsdException w:name="heading 1" w:semiHidden="0" w:uiPriority="9" w:unhideWhenUsed="0" w:qFormat="1"/>
+    <w:lsdException w:name="heading 2" w:uiPriority="9" w:qFormat="1"/>
+    <w:lsdException w:name="heading 3" w:uiPriority="9" w:qFormat="1"/>
+    <w:lsdException w:name="heading 4" w:uiPriority="9" w:qFormat="1"/>
+    <w:lsdException w:name="heading 5" w:uiPriority="9" w:qFormat="1"/>
+    <w:lsdException w:name="heading 6" w:uiPriority="9" w:qFormat="1"/>
+    <w:lsdException w:name="heading 7" w:uiPriority="9" w:qFormat="1"/>
+    <w:lsdException w:name="heading 8" w:uiPriority="9" w:qFormat="1"/>
+    <w:lsdException w:name="heading 9" w:uiPriority="9" w:qFormat="1"/>
+    <w:lsdException w:name="toc 1" w:uiPriority="39"/>
+    <w:lsdException w:name="toc 2" w:uiPriority="39"/>
+    <w:lsdException w:name="toc 3" w:uiPriority="39"/>
+    <w:lsdException w:name="toc 4" w:uiPriority="39"/>
+    <w:lsdException w:name="toc 5" w:uiPriority="39"/>
+    <w:lsdException w:name="toc 6" w:uiPriority="39"/>
+    <w:lsdException w:name="toc 7" w:uiPriority="39"/>
+    <w:lsdException w:name="toc 8" w:uiPriority="39"/>
+    <w:lsdException w:name="toc 9" w:uiPriority="39"/>
+    <w:lsdException w:name="caption" w:uiPriority="35" w:qFormat="1"/>
+    <w:lsdException w:name="Title" w:semiHidden="0" w:uiPriority="10" w:unhideWhenUsed="0" w:qFormat="1"/>
+    <w:lsdException w:name="Default Paragraph Font" w:uiPriority="1"/>
+    <w:lsdException w:name="Subtitle" w:semiHidden="0" w:uiPriority="11" w:unhideWhenUsed="0" w:qFormat="1"/>
+    <w:lsdException w:name="Strong" w:semiHidden="0" w:uiPriority="22" w:unhideWhenUsed="0" w:qFormat="1"/>
+    <w:lsdException w:name="Emphasis" w:semiHidden="0" w:uiPriority="20" w:unhideWhenUsed="0" w:qFormat="1"/>
+    <w:lsdException w:name="Table Grid" w:semiHidden="0" w:uiPriority="59" w:unhideWhenUsed="0"/>
+    <w:lsdException w:name="Note Level 1" w:semiHidden="0" w:unhideWhenUsed="0"/>
+    <w:lsdException w:name="Note Level 2" w:semiHidden="0" w:unhideWhenUsed="0"/>
+    <w:lsdException w:name="Note Level 3" w:semiHidden="0" w:unhideWhenUsed="0"/>
+    <w:lsdException w:name="Note Level 4" w:semiHidden="0" w:unhideWhenUsed="0"/>
+    <w:lsdException w:name="Note Level 5" w:semiHidden="0" w:unhideWhenUsed="0"/>
+    <w:lsdException w:name="Note Level 6" w:semiHidden="0" w:unhideWhenUsed="0"/>
+    <w:lsdException w:name="Note Level 7" w:semiHidden="0" w:unhideWhenUsed="0"/>
+    <w:lsdException w:name="Note Level 8" w:semiHidden="0" w:unhideWhenUsed="0"/>
+    <w:lsdException w:name="Note Level 9" w:semiHidden="0" w:unhideWhenUsed="0"/>
+    <w:lsdException w:name="Placeholder Text" w:unhideWhenUsed="0"/>
+    <w:lsdException w:name="No Spacing" w:semiHidden="0" w:uiPriority="1" w:unhideWhenUsed="0" w:qFormat="1"/>
+    <w:lsdException w:name="Light Shading" w:semiHidden="0" w:uiPriority="60" w:unhideWhenUsed="0"/>
+    <w:lsdException w:name="Light List" w:semiHidden="0" w:uiPriority="61" w:unhideWhenUsed="0"/>
+    <w:lsdException w:name="Light Grid" w:semiHidden="0" w:uiPriority="62" w:unhideWhenUsed="0"/>
+    <w:lsdException w:name="Medium Shading 1" w:semiHidden="0" w:uiPriority="63" w:unhideWhenUsed="0"/>
+    <w:lsdException w:name="Medium Shading 2" w:semiHidden="0" w:uiPriority="64" w:unhideWhenUsed="0"/>
+    <w:lsdException w:name="Medium List 1" w:semiHidden="0" w:uiPriority="65" w:unhideWhenUsed="0"/>
+    <w:lsdException w:name="Medium List 2" w:semiHidden="0" w:uiPriority="66" w:unhideWhenUsed="0"/>
+    <w:lsdException w:name="Medium Grid 1" w:semiHidden="0" w:uiPriority="67" w:unhideWhenUsed="0"/>
+    <w:lsdException w:name="Medium Grid 2" w:semiHidden="0" w:uiPriority="68" w:unhideWhenUsed="0"/>
+    <w:lsdException w:name="Medium Grid 3" w:semiHidden="0" w:uiPriority="69" w:unhideWhenUsed="0"/>
+    <w:lsdException w:name="Dark List" w:semiHidden="0" w:uiPriority="70" w:unhideWhenUsed="0"/>
+    <w:lsdException w:name="Colorful Shading" w:semiHidden="0" w:uiPriority="71" w:unhideWhenUsed="0"/>
+    <w:lsdException w:name="Colorful List" w:semiHidden="0" w:uiPriority="72" w:unhideWhenUsed="0"/>
+    <w:lsdException w:name="Colorful Grid" w:semiHidden="0" w:uiPriority="73" w:unhideWhenUsed="0"/>
+    <w:lsdException w:name="Light Shading Accent 1" w:semiHidden="0" w:uiPriority="60" w:unhideWhenUsed="0"/>
+    <w:lsdException w:name="Light List Accent 1" w:semiHidden="0" w:uiPriority="61" w:unhideWhenUsed="0"/>
+    <w:lsdException w:name="Light Grid Accent 1" w:semiHidden="0" w:uiPriority="62" w:unhideWhenUsed="0"/>
+    <w:lsdException w:name="Medium Shading 1 Accent 1" w:semiHidden="0" w:uiPriority="63" w:unhideWhenUsed="0"/>
+    <w:lsdException w:name="Medium Shading 2 Accent 1" w:semiHidden="0" w:uiPriority="64" w:unhideWhenUsed="0"/>
+    <w:lsdException w:name="Medium List 1 Accent 1" w:semiHidden="0" w:uiPriority="65" w:unhideWhenUsed="0"/>
+    <w:lsdException w:name="Revision" w:unhideWhenUsed="0"/>
+    <w:lsdException w:name="List Paragraph" w:semiHidden="0" w:uiPriority="34" w:unhideWhenUsed="0" w:qFormat="1"/>
+    <w:lsdException w:name="Quote" w:semiHidden="0" w:uiPriority="29" w:unhideWhenUsed="0" w:qFormat="1"/>
+    <w:lsdException w:name="Intense Quote" w:semiHidden="0" w:uiPriority="30" w:unhideWhenUsed="0" w:qFormat="1"/>
+    <w:lsdException w:name="Medium List 2 Accent 1" w:semiHidden="0" w:uiPriority="66" w:unhideWhenUsed="0"/>
+    <w:lsdException w:name="Medium Grid 1 Accent 1" w:semiHidden="0" w:uiPriority="67" w:unhideWhenUsed="0"/>
+    <w:lsdException w:name="Medium Grid 2 Accent 1" w:semiHidden="0" w:uiPriority="68" w:unhideWhenUsed="0"/>
+    <w:lsdException w:name="Medium Grid 3 Accent 1" w:semiHidden="0" w:uiPriority="69" w:unhideWhenUsed="0"/>
+    <w:lsdException w:name="Dark List Accent 1" w:semiHidden="0" w:uiPriority="70" w:unhideWhenUsed="0"/>
+    <w:lsdException w:name="Colorful Shading Accent 1" w:semiHidden="0" w:uiPriority="71" w:unhideWhenUsed="0"/>
+    <w:lsdException w:name="Colorful List Accent 1" w:semiHidden="0" w:uiPriority="72" w:unhideWhenUsed="0"/>
+    <w:lsdException w:name="Colorful Grid Accent 1" w:semiHidden="0" w:uiPriority="73" w:unhideWhenUsed="0"/>
+    <w:lsdException w:name="Light Shading Accent 2" w:semiHidden="0" w:uiPriority="60" w:unhideWhenUsed="0"/>
+    <w:lsdException w:name="Light List Accent 2" w:semiHidden="0" w:uiPriority="61" w:unhideWhenUsed="0"/>
+    <w:lsdException w:name="Light Grid Accent 2" w:semiHidden="0" w:uiPriority="62" w:unhideWhenUsed="0"/>
+    <w:lsdException w:name="Medium Shading 1 Accent 2" w:semiHidden="0" w:uiPriority="63" w:unhideWhenUsed="0"/>
+    <w:lsdException w:name="Medium Shading 2 Accent 2" w:semiHidden="0" w:uiPriority="64" w:unhideWhenUsed="0"/>
+    <w:lsdException w:name="Medium List 1 Accent 2" w:semiHidden="0" w:uiPriority="65" w:unhideWhenUsed="0"/>
+    <w:lsdException w:name="Medium List 2 Accent 2" w:semiHidden="0" w:uiPriority="66" w:unhideWhenUsed="0"/>
+    <w:lsdException w:name="Medium Grid 1 Accent 2" w:semiHidden="0" w:uiPriority="67" w:unhideWhenUsed="0"/>
+    <w:lsdException w:name="Medium Grid 2 Accent 2" w:semiHidden="0" w:uiPriority="68" w:unhideWhenUsed="0"/>
+    <w:lsdException w:name="Medium Grid 3 Accent 2" w:semiHidden="0" w:uiPriority="69" w:unhideWhenUsed="0"/>
+    <w:lsdException w:name="Dark List Accent 2" w:semiHidden="0" w:uiPriority="70" w:unhideWhenUsed="0"/>
+    <w:lsdException w:name="Colorful Shading Accent 2" w:semiHidden="0" w:uiPriority="71" w:unhideWhenUsed="0"/>
+    <w:lsdException w:name="Colorful List Accent 2" w:semiHidden="0" w:uiPriority="72" w:unhideWhenUsed="0"/>
+    <w:lsdException w:name="Colorful Grid Accent 2" w:semiHidden="0" w:uiPriority="73" w:unhideWhenUsed="0"/>
+    <w:lsdException w:name="Light Shading Accent 3" w:semiHidden="0" w:uiPriority="60" w:unhideWhenUsed="0"/>
+    <w:lsdException w:name="Light List Accent 3" w:semiHidden="0" w:uiPriority="61" w:unhideWhenUsed="0"/>
+    <w:lsdException w:name="Light Grid Accent 3" w:semiHidden="0" w:uiPriority="62" w:unhideWhenUsed="0"/>
+    <w:lsdException w:name="Medium Shading 1 Accent 3" w:semiHidden="0" w:uiPriority="63" w:unhideWhenUsed="0"/>
+    <w:lsdException w:name="Medium Shading 2 Accent 3" w:semiHidden="0" w:uiPriority="64" w:unhideWhenUsed="0"/>
+    <w:lsdException w:name="Medium List 1 Accent 3" w:semiHidden="0" w:uiPriority="65" w:unhideWhenUsed="0"/>
+    <w:lsdException w:name="Medium List 2 Accent 3" w:semiHidden="0" w:uiPriority="66" w:unhideWhenUsed="0"/>
+    <w:lsdException w:name="Medium Grid 1 Accent 3" w:semiHidden="0" w:uiPriority="67" w:unhideWhenUsed="0"/>
+    <w:lsdException w:name="Medium Grid 2 Accent 3" w:semiHidden="0" w:uiPriority="68" w:unhideWhenUsed="0"/>
+    <w:lsdException w:name="Medium Grid 3 Accent 3" w:semiHidden="0" w:uiPriority="69" w:unhideWhenUsed="0"/>
+    <w:lsdException w:name="Dark List Accent 3" w:semiHidden="0" w:uiPriority="70" w:unhideWhenUsed="0"/>
+    <w:lsdException w:name="Colorful Shading Accent 3" w:semiHidden="0" w:uiPriority="71" w:unhideWhenUsed="0"/>
+    <w:lsdException w:name="Colorful List Accent 3" w:semiHidden="0" w:uiPriority="72" w:unhideWhenUsed="0"/>
+    <w:lsdException w:name="Colorful Grid Accent 3" w:semiHidden="0" w:uiPriority="73" w:unhideWhenUsed="0"/>
+    <w:lsdException w:name="Light Shading Accent 4" w:semiHidden="0" w:uiPriority="60" w:unhideWhenUsed="0"/>
+    <w:lsdException w:name="Light List Accent 4" w:semiHidden="0" w:uiPriority="61" w:unhideWhenUsed="0"/>
+    <w:lsdException w:name="Light Grid Accent 4" w:semiHidden="0" w:uiPriority="62" w:unhideWhenUsed="0"/>
+    <w:lsdException w:name="Medium Shading 1 Accent 4" w:semiHidden="0" w:uiPriority="63" w:unhideWhenUsed="0"/>
+    <w:lsdException w:name="Medium Shading 2 Accent 4" w:semiHidden="0" w:uiPriority="64" w:unhideWhenUsed="0"/>
+    <w:lsdException w:name="Medium List 1 Accent 4" w:semiHidden="0" w:uiPriority="65" w:unhideWhenUsed="0"/>
+    <w:lsdException w:name="Medium List 2 Accent 4" w:semiHidden="0" w:uiPriority="66" w:unhideWhenUsed="0"/>
+    <w:lsdException w:name="Medium Grid 1 Accent 4" w:semiHidden="0" w:uiPriority="67" w:unhideWhenUsed="0"/>
+    <w:lsdException w:name="Medium Grid 2 Accent 4" w:semiHidden="0" w:uiPriority="68" w:unhideWhenUsed="0"/>
+    <w:lsdException w:name="Medium Grid 3 Accent 4" w:semiHidden="0" w:uiPriority="69" w:unhideWhenUsed="0"/>
+    <w:lsdException w:name="Dark List Accent 4" w:semiHidden="0" w:uiPriority="70" w:unhideWhenUsed="0"/>
+    <w:lsdException w:name="Colorful Shading Accent 4" w:semiHidden="0" w:uiPriority="71" w:unhideWhenUsed="0"/>
+    <w:lsdException w:name="Colorful List Accent 4" w:semiHidden="0" w:uiPriority="72" w:unhideWhenUsed="0"/>
+    <w:lsdException w:name="Colorful Grid Accent 4" w:semiHidden="0" w:uiPriority="73" w:unhideWhenUsed="0"/>
+    <w:lsdException w:name="Light Shading Accent 5" w:semiHidden="0" w:uiPriority="60" w:unhideWhenUsed="0"/>
+    <w:lsdException w:name="Light List Accent 5" w:semiHidden="0" w:uiPriority="61" w:unhideWhenUsed="0"/>
+    <w:lsdException w:name="Light Grid Accent 5" w:semiHidden="0" w:uiPriority="62" w:unhideWhenUsed="0"/>
+    <w:lsdException w:name="Medium Shading 1 Accent 5" w:semiHidden="0" w:uiPriority="63" w:unhideWhenUsed="0"/>
+    <w:lsdException w:name="Medium Shading 2 Accent 5" w:semiHidden="0" w:uiPriority="64" w:unhideWhenUsed="0"/>
+    <w:lsdException w:name="Medium List 1 Accent 5" w:semiHidden="0" w:uiPriority="65" w:unhideWhenUsed="0"/>
+    <w:lsdException w:name="Medium List 2 Accent 5" w:semiHidden="0" w:uiPriority="66" w:unhideWhenUsed="0"/>
+    <w:lsdException w:name="Medium Grid 1 Accent 5" w:semiHidden="0" w:uiPriority="67" w:unhideWhenUsed="0"/>
+    <w:lsdException w:name="Medium Grid 2 Accent 5" w:semiHidden="0" w:uiPriority="68" w:unhideWhenUsed="0"/>
+    <w:lsdException w:name="Medium Grid 3 Accent 5" w:semiHidden="0" w:uiPriority="69" w:unhideWhenUsed="0"/>
+    <w:lsdException w:name="Dark List Accent 5" w:semiHidden="0" w:uiPriority="70" w:unhideWhenUsed="0"/>
+    <w:lsdException w:name="Colorful Shading Accent 5" w:semiHidden="0" w:uiPriority="71" w:unhideWhenUsed="0"/>
+    <w:lsdException w:name="Colorful List Accent 5" w:semiHidden="0" w:uiPriority="72" w:unhideWhenUsed="0"/>
+    <w:lsdException w:name="Colorful Grid Accent 5" w:semiHidden="0" w:uiPriority="73" w:unhideWhenUsed="0"/>
+    <w:lsdException w:name="Light Shading Accent 6" w:semiHidden="0" w:uiPriority="60" w:unhideWhenUsed="0"/>
+    <w:lsdException w:name="Light List Accent 6" w:semiHidden="0" w:uiPriority="61" w:unhideWhenUsed="0"/>
+    <w:lsdException w:name="Light Grid Accent 6" w:semiHidden="0" w:uiPriority="62" w:unhideWhenUsed="0"/>
+    <w:lsdException w:name="Medium Shading 1 Accent 6" w:semiHidden="0" w:uiPriority="63" w:unhideWhenUsed="0"/>
+    <w:lsdException w:name="Medium Shading 2 Accent 6" w:semiHidden="0" w:uiPriority="64" w:unhideWhenUsed="0"/>
+    <w:lsdException w:name="Medium List 1 Accent 6" w:semiHidden="0" w:uiPriority="65" w:unhideWhenUsed="0"/>
+    <w:lsdException w:name="Medium List 2 Accent 6" w:semiHidden="0" w:uiPriority="66" w:unhideWhenUsed="0"/>
+    <w:lsdException w:name="Medium Grid 1 Accent 6" w:semiHidden="0" w:uiPriority="67" w:unhideWhenUsed="0"/>
+    <w:lsdException w:name="Medium Grid 2 Accent 6" w:semiHidden="0" w:uiPriority="68" w:unhideWhenUsed="0"/>
+    <w:lsdException w:name="Medium Grid 3 Accent 6" w:semiHidden="0" w:uiPriority="69" w:unhideWhenUsed="0"/>
+    <w:lsdException w:name="Dark List Accent 6" w:semiHidden="0" w:uiPriority="70" w:unhideWhenUsed="0"/>
+    <w:lsdException w:name="Colorful Shading Accent 6" w:semiHidden="0" w:uiPriority="71" w:unhideWhenUsed="0"/>
+    <w:lsdException w:name="Colorful List Accent 6" w:semiHidden="0" w:uiPriority="72" w:unhideWhenUsed="0"/>
+    <w:lsdException w:name="Colorful Grid Accent 6" w:semiHidden="0" w:uiPriority="73" w:unhideWhenUsed="0"/>
+    <w:lsdException w:name="Subtle Emphasis" w:semiHidden="0" w:uiPriority="19" w:unhideWhenUsed="0" w:qFormat="1"/>
+    <w:lsdException w:name="Intense Emphasis" w:semiHidden="0" w:uiPriority="21" w:unhideWhenUsed="0" w:qFormat="1"/>
+    <w:lsdException w:name="Subtle Reference" w:semiHidden="0" w:uiPriority="31" w:unhideWhenUsed="0" w:qFormat="1"/>
+    <w:lsdException w:name="Intense Reference" w:semiHidden="0" w:uiPriority="32" w:unhideWhenUsed="0" w:qFormat="1"/>
+    <w:lsdException w:name="Book Title" w:semiHidden="0" w:uiPriority="33" w:unhideWhenUsed="0" w:qFormat="1"/>
+    <w:lsdException w:name="Bibliography" w:uiPriority="37"/>
+    <w:lsdException w:name="TOC Heading" w:uiPriority="39" w:qFormat="1"/>
   </w:latentStyles>
   <w:style w:type="paragraph" w:default="1" w:styleId="Normal">
     <w:name w:val="Normal"/>
@@ -12287,7 +12165,6 @@
     <w:uiPriority w:val="1"/>
     <w:semiHidden/>
     <w:unhideWhenUsed/>
-    <w:rsid w:val="00025A68"/>
   </w:style>
   <w:style w:type="table" w:default="1" w:styleId="TableNormal">
     <w:name w:val="Normal Table"/>
@@ -12309,7 +12186,6 @@
     <w:uiPriority w:val="99"/>
     <w:semiHidden/>
     <w:unhideWhenUsed/>
-    <w:rsid w:val="00025A68"/>
   </w:style>
   <w:style w:type="character" w:customStyle="1" w:styleId="Heading1Char">
     <w:name w:val="Heading 1 Char"/>
@@ -12979,12 +12855,19 @@
     <w:tblPr>
       <w:tblStyleRowBandSize w:val="1"/>
       <w:tblStyleColBandSize w:val="1"/>
+      <w:tblInd w:w="0" w:type="dxa"/>
       <w:tblBorders>
         <w:top w:val="single" w:sz="8" w:space="0" w:color="5B9BD5" w:themeColor="accent1"/>
         <w:left w:val="single" w:sz="8" w:space="0" w:color="5B9BD5" w:themeColor="accent1"/>
         <w:bottom w:val="single" w:sz="8" w:space="0" w:color="5B9BD5" w:themeColor="accent1"/>
         <w:right w:val="single" w:sz="8" w:space="0" w:color="5B9BD5" w:themeColor="accent1"/>
       </w:tblBorders>
+      <w:tblCellMar>
+        <w:top w:w="0" w:type="dxa"/>
+        <w:left w:w="108" w:type="dxa"/>
+        <w:bottom w:w="0" w:type="dxa"/>
+        <w:right w:w="108" w:type="dxa"/>
+      </w:tblCellMar>
     </w:tblPr>
     <w:tblStylePr w:type="firstRow">
       <w:pPr>
@@ -13103,6 +12986,7 @@
       <w:rFonts w:eastAsiaTheme="minorEastAsia"/>
     </w:rPr>
     <w:tblPr>
+      <w:tblInd w:w="0" w:type="dxa"/>
       <w:tblBorders>
         <w:top w:val="single" w:sz="4" w:space="0" w:color="auto"/>
         <w:left w:val="single" w:sz="4" w:space="0" w:color="auto"/>
@@ -13111,6 +12995,1243 @@
         <w:insideH w:val="single" w:sz="4" w:space="0" w:color="auto"/>
         <w:insideV w:val="single" w:sz="4" w:space="0" w:color="auto"/>
       </w:tblBorders>
+      <w:tblCellMar>
+        <w:top w:w="0" w:type="dxa"/>
+        <w:left w:w="108" w:type="dxa"/>
+        <w:bottom w:w="0" w:type="dxa"/>
+        <w:right w:w="108" w:type="dxa"/>
+      </w:tblCellMar>
+    </w:tblPr>
+  </w:style>
+</w:styles>
+</file>
+
+<file path=word/stylesWithEffects.xml><?xml version="1.0" encoding="utf-8"?>
+<w:styles xmlns:wpc="http://schemas.microsoft.com/office/word/2010/wordprocessingCanvas" xmlns:mo="http://schemas.microsoft.com/office/mac/office/2008/main" xmlns:mc="http://schemas.openxmlformats.org/markup-compatibility/2006" xmlns:mv="urn:schemas-microsoft-com:mac:vml" xmlns:o="urn:schemas-microsoft-com:office:office" xmlns:r="http://schemas.openxmlformats.org/officeDocument/2006/relationships" xmlns:m="http://schemas.openxmlformats.org/officeDocument/2006/math" xmlns:v="urn:schemas-microsoft-com:vml" xmlns:wp14="http://schemas.microsoft.com/office/word/2010/wordprocessingDrawing" xmlns:wp="http://schemas.openxmlformats.org/drawingml/2006/wordprocessingDrawing" xmlns:w10="urn:schemas-microsoft-com:office:word" xmlns:w="http://schemas.openxmlformats.org/wordprocessingml/2006/main" xmlns:w14="http://schemas.microsoft.com/office/word/2010/wordml" xmlns:wpg="http://schemas.microsoft.com/office/word/2010/wordprocessingGroup" xmlns:wpi="http://schemas.microsoft.com/office/word/2010/wordprocessingInk" xmlns:wne="http://schemas.microsoft.com/office/word/2006/wordml" xmlns:wps="http://schemas.microsoft.com/office/word/2010/wordprocessingShape" mc:Ignorable="w14 wp14">
+  <w:docDefaults>
+    <w:rPrDefault>
+      <w:rPr>
+        <w:rFonts w:asciiTheme="minorHAnsi" w:eastAsiaTheme="minorHAnsi" w:hAnsiTheme="minorHAnsi" w:cstheme="minorBidi"/>
+        <w:sz w:val="22"/>
+        <w:szCs w:val="22"/>
+        <w:lang w:val="en-US" w:eastAsia="en-US" w:bidi="ar-SA"/>
+      </w:rPr>
+    </w:rPrDefault>
+    <w:pPrDefault>
+      <w:pPr>
+        <w:spacing w:after="160" w:line="259" w:lineRule="auto"/>
+      </w:pPr>
+    </w:pPrDefault>
+  </w:docDefaults>
+  <w:latentStyles w:defLockedState="0" w:defUIPriority="99" w:defSemiHidden="1" w:defUnhideWhenUsed="1" w:defQFormat="0" w:count="276">
+    <w:lsdException w:name="Normal" w:semiHidden="0" w:uiPriority="0" w:unhideWhenUsed="0" w:qFormat="1"/>
+    <w:lsdException w:name="heading 1" w:semiHidden="0" w:uiPriority="9" w:unhideWhenUsed="0" w:qFormat="1"/>
+    <w:lsdException w:name="heading 2" w:uiPriority="9" w:qFormat="1"/>
+    <w:lsdException w:name="heading 3" w:uiPriority="9" w:qFormat="1"/>
+    <w:lsdException w:name="heading 4" w:uiPriority="9" w:qFormat="1"/>
+    <w:lsdException w:name="heading 5" w:uiPriority="9" w:qFormat="1"/>
+    <w:lsdException w:name="heading 6" w:uiPriority="9" w:qFormat="1"/>
+    <w:lsdException w:name="heading 7" w:uiPriority="9" w:qFormat="1"/>
+    <w:lsdException w:name="heading 8" w:uiPriority="9" w:qFormat="1"/>
+    <w:lsdException w:name="heading 9" w:uiPriority="9" w:qFormat="1"/>
+    <w:lsdException w:name="toc 1" w:uiPriority="39"/>
+    <w:lsdException w:name="toc 2" w:uiPriority="39"/>
+    <w:lsdException w:name="toc 3" w:uiPriority="39"/>
+    <w:lsdException w:name="toc 4" w:uiPriority="39"/>
+    <w:lsdException w:name="toc 5" w:uiPriority="39"/>
+    <w:lsdException w:name="toc 6" w:uiPriority="39"/>
+    <w:lsdException w:name="toc 7" w:uiPriority="39"/>
+    <w:lsdException w:name="toc 8" w:uiPriority="39"/>
+    <w:lsdException w:name="toc 9" w:uiPriority="39"/>
+    <w:lsdException w:name="caption" w:uiPriority="35" w:qFormat="1"/>
+    <w:lsdException w:name="Title" w:semiHidden="0" w:uiPriority="10" w:unhideWhenUsed="0" w:qFormat="1"/>
+    <w:lsdException w:name="Default Paragraph Font" w:uiPriority="1"/>
+    <w:lsdException w:name="Subtitle" w:semiHidden="0" w:uiPriority="11" w:unhideWhenUsed="0" w:qFormat="1"/>
+    <w:lsdException w:name="Strong" w:semiHidden="0" w:uiPriority="22" w:unhideWhenUsed="0" w:qFormat="1"/>
+    <w:lsdException w:name="Emphasis" w:semiHidden="0" w:uiPriority="20" w:unhideWhenUsed="0" w:qFormat="1"/>
+    <w:lsdException w:name="Table Grid" w:semiHidden="0" w:uiPriority="59" w:unhideWhenUsed="0"/>
+    <w:lsdException w:name="Note Level 1" w:semiHidden="0" w:unhideWhenUsed="0"/>
+    <w:lsdException w:name="Note Level 2" w:semiHidden="0" w:unhideWhenUsed="0"/>
+    <w:lsdException w:name="Note Level 3" w:semiHidden="0" w:unhideWhenUsed="0"/>
+    <w:lsdException w:name="Note Level 4" w:semiHidden="0" w:unhideWhenUsed="0"/>
+    <w:lsdException w:name="Note Level 5" w:semiHidden="0" w:unhideWhenUsed="0"/>
+    <w:lsdException w:name="Note Level 6" w:semiHidden="0" w:unhideWhenUsed="0"/>
+    <w:lsdException w:name="Note Level 7" w:semiHidden="0" w:unhideWhenUsed="0"/>
+    <w:lsdException w:name="Note Level 8" w:semiHidden="0" w:unhideWhenUsed="0"/>
+    <w:lsdException w:name="Note Level 9" w:semiHidden="0" w:unhideWhenUsed="0"/>
+    <w:lsdException w:name="Placeholder Text" w:unhideWhenUsed="0"/>
+    <w:lsdException w:name="No Spacing" w:semiHidden="0" w:uiPriority="1" w:unhideWhenUsed="0" w:qFormat="1"/>
+    <w:lsdException w:name="Light Shading" w:semiHidden="0" w:uiPriority="60" w:unhideWhenUsed="0"/>
+    <w:lsdException w:name="Light List" w:semiHidden="0" w:uiPriority="61" w:unhideWhenUsed="0"/>
+    <w:lsdException w:name="Light Grid" w:semiHidden="0" w:uiPriority="62" w:unhideWhenUsed="0"/>
+    <w:lsdException w:name="Medium Shading 1" w:semiHidden="0" w:uiPriority="63" w:unhideWhenUsed="0"/>
+    <w:lsdException w:name="Medium Shading 2" w:semiHidden="0" w:uiPriority="64" w:unhideWhenUsed="0"/>
+    <w:lsdException w:name="Medium List 1" w:semiHidden="0" w:uiPriority="65" w:unhideWhenUsed="0"/>
+    <w:lsdException w:name="Medium List 2" w:semiHidden="0" w:uiPriority="66" w:unhideWhenUsed="0"/>
+    <w:lsdException w:name="Medium Grid 1" w:semiHidden="0" w:uiPriority="67" w:unhideWhenUsed="0"/>
+    <w:lsdException w:name="Medium Grid 2" w:semiHidden="0" w:uiPriority="68" w:unhideWhenUsed="0"/>
+    <w:lsdException w:name="Medium Grid 3" w:semiHidden="0" w:uiPriority="69" w:unhideWhenUsed="0"/>
+    <w:lsdException w:name="Dark List" w:semiHidden="0" w:uiPriority="70" w:unhideWhenUsed="0"/>
+    <w:lsdException w:name="Colorful Shading" w:semiHidden="0" w:uiPriority="71" w:unhideWhenUsed="0"/>
+    <w:lsdException w:name="Colorful List" w:semiHidden="0" w:uiPriority="72" w:unhideWhenUsed="0"/>
+    <w:lsdException w:name="Colorful Grid" w:semiHidden="0" w:uiPriority="73" w:unhideWhenUsed="0"/>
+    <w:lsdException w:name="Light Shading Accent 1" w:semiHidden="0" w:uiPriority="60" w:unhideWhenUsed="0"/>
+    <w:lsdException w:name="Light List Accent 1" w:semiHidden="0" w:uiPriority="61" w:unhideWhenUsed="0"/>
+    <w:lsdException w:name="Light Grid Accent 1" w:semiHidden="0" w:uiPriority="62" w:unhideWhenUsed="0"/>
+    <w:lsdException w:name="Medium Shading 1 Accent 1" w:semiHidden="0" w:uiPriority="63" w:unhideWhenUsed="0"/>
+    <w:lsdException w:name="Medium Shading 2 Accent 1" w:semiHidden="0" w:uiPriority="64" w:unhideWhenUsed="0"/>
+    <w:lsdException w:name="Medium List 1 Accent 1" w:semiHidden="0" w:uiPriority="65" w:unhideWhenUsed="0"/>
+    <w:lsdException w:name="Revision" w:unhideWhenUsed="0"/>
+    <w:lsdException w:name="List Paragraph" w:semiHidden="0" w:uiPriority="34" w:unhideWhenUsed="0" w:qFormat="1"/>
+    <w:lsdException w:name="Quote" w:semiHidden="0" w:uiPriority="29" w:unhideWhenUsed="0" w:qFormat="1"/>
+    <w:lsdException w:name="Intense Quote" w:semiHidden="0" w:uiPriority="30" w:unhideWhenUsed="0" w:qFormat="1"/>
+    <w:lsdException w:name="Medium List 2 Accent 1" w:semiHidden="0" w:uiPriority="66" w:unhideWhenUsed="0"/>
+    <w:lsdException w:name="Medium Grid 1 Accent 1" w:semiHidden="0" w:uiPriority="67" w:unhideWhenUsed="0"/>
+    <w:lsdException w:name="Medium Grid 2 Accent 1" w:semiHidden="0" w:uiPriority="68" w:unhideWhenUsed="0"/>
+    <w:lsdException w:name="Medium Grid 3 Accent 1" w:semiHidden="0" w:uiPriority="69" w:unhideWhenUsed="0"/>
+    <w:lsdException w:name="Dark List Accent 1" w:semiHidden="0" w:uiPriority="70" w:unhideWhenUsed="0"/>
+    <w:lsdException w:name="Colorful Shading Accent 1" w:semiHidden="0" w:uiPriority="71" w:unhideWhenUsed="0"/>
+    <w:lsdException w:name="Colorful List Accent 1" w:semiHidden="0" w:uiPriority="72" w:unhideWhenUsed="0"/>
+    <w:lsdException w:name="Colorful Grid Accent 1" w:semiHidden="0" w:uiPriority="73" w:unhideWhenUsed="0"/>
+    <w:lsdException w:name="Light Shading Accent 2" w:semiHidden="0" w:uiPriority="60" w:unhideWhenUsed="0"/>
+    <w:lsdException w:name="Light List Accent 2" w:semiHidden="0" w:uiPriority="61" w:unhideWhenUsed="0"/>
+    <w:lsdException w:name="Light Grid Accent 2" w:semiHidden="0" w:uiPriority="62" w:unhideWhenUsed="0"/>
+    <w:lsdException w:name="Medium Shading 1 Accent 2" w:semiHidden="0" w:uiPriority="63" w:unhideWhenUsed="0"/>
+    <w:lsdException w:name="Medium Shading 2 Accent 2" w:semiHidden="0" w:uiPriority="64" w:unhideWhenUsed="0"/>
+    <w:lsdException w:name="Medium List 1 Accent 2" w:semiHidden="0" w:uiPriority="65" w:unhideWhenUsed="0"/>
+    <w:lsdException w:name="Medium List 2 Accent 2" w:semiHidden="0" w:uiPriority="66" w:unhideWhenUsed="0"/>
+    <w:lsdException w:name="Medium Grid 1 Accent 2" w:semiHidden="0" w:uiPriority="67" w:unhideWhenUsed="0"/>
+    <w:lsdException w:name="Medium Grid 2 Accent 2" w:semiHidden="0" w:uiPriority="68" w:unhideWhenUsed="0"/>
+    <w:lsdException w:name="Medium Grid 3 Accent 2" w:semiHidden="0" w:uiPriority="69" w:unhideWhenUsed="0"/>
+    <w:lsdException w:name="Dark List Accent 2" w:semiHidden="0" w:uiPriority="70" w:unhideWhenUsed="0"/>
+    <w:lsdException w:name="Colorful Shading Accent 2" w:semiHidden="0" w:uiPriority="71" w:unhideWhenUsed="0"/>
+    <w:lsdException w:name="Colorful List Accent 2" w:semiHidden="0" w:uiPriority="72" w:unhideWhenUsed="0"/>
+    <w:lsdException w:name="Colorful Grid Accent 2" w:semiHidden="0" w:uiPriority="73" w:unhideWhenUsed="0"/>
+    <w:lsdException w:name="Light Shading Accent 3" w:semiHidden="0" w:uiPriority="60" w:unhideWhenUsed="0"/>
+    <w:lsdException w:name="Light List Accent 3" w:semiHidden="0" w:uiPriority="61" w:unhideWhenUsed="0"/>
+    <w:lsdException w:name="Light Grid Accent 3" w:semiHidden="0" w:uiPriority="62" w:unhideWhenUsed="0"/>
+    <w:lsdException w:name="Medium Shading 1 Accent 3" w:semiHidden="0" w:uiPriority="63" w:unhideWhenUsed="0"/>
+    <w:lsdException w:name="Medium Shading 2 Accent 3" w:semiHidden="0" w:uiPriority="64" w:unhideWhenUsed="0"/>
+    <w:lsdException w:name="Medium List 1 Accent 3" w:semiHidden="0" w:uiPriority="65" w:unhideWhenUsed="0"/>
+    <w:lsdException w:name="Medium List 2 Accent 3" w:semiHidden="0" w:uiPriority="66" w:unhideWhenUsed="0"/>
+    <w:lsdException w:name="Medium Grid 1 Accent 3" w:semiHidden="0" w:uiPriority="67" w:unhideWhenUsed="0"/>
+    <w:lsdException w:name="Medium Grid 2 Accent 3" w:semiHidden="0" w:uiPriority="68" w:unhideWhenUsed="0"/>
+    <w:lsdException w:name="Medium Grid 3 Accent 3" w:semiHidden="0" w:uiPriority="69" w:unhideWhenUsed="0"/>
+    <w:lsdException w:name="Dark List Accent 3" w:semiHidden="0" w:uiPriority="70" w:unhideWhenUsed="0"/>
+    <w:lsdException w:name="Colorful Shading Accent 3" w:semiHidden="0" w:uiPriority="71" w:unhideWhenUsed="0"/>
+    <w:lsdException w:name="Colorful List Accent 3" w:semiHidden="0" w:uiPriority="72" w:unhideWhenUsed="0"/>
+    <w:lsdException w:name="Colorful Grid Accent 3" w:semiHidden="0" w:uiPriority="73" w:unhideWhenUsed="0"/>
+    <w:lsdException w:name="Light Shading Accent 4" w:semiHidden="0" w:uiPriority="60" w:unhideWhenUsed="0"/>
+    <w:lsdException w:name="Light List Accent 4" w:semiHidden="0" w:uiPriority="61" w:unhideWhenUsed="0"/>
+    <w:lsdException w:name="Light Grid Accent 4" w:semiHidden="0" w:uiPriority="62" w:unhideWhenUsed="0"/>
+    <w:lsdException w:name="Medium Shading 1 Accent 4" w:semiHidden="0" w:uiPriority="63" w:unhideWhenUsed="0"/>
+    <w:lsdException w:name="Medium Shading 2 Accent 4" w:semiHidden="0" w:uiPriority="64" w:unhideWhenUsed="0"/>
+    <w:lsdException w:name="Medium List 1 Accent 4" w:semiHidden="0" w:uiPriority="65" w:unhideWhenUsed="0"/>
+    <w:lsdException w:name="Medium List 2 Accent 4" w:semiHidden="0" w:uiPriority="66" w:unhideWhenUsed="0"/>
+    <w:lsdException w:name="Medium Grid 1 Accent 4" w:semiHidden="0" w:uiPriority="67" w:unhideWhenUsed="0"/>
+    <w:lsdException w:name="Medium Grid 2 Accent 4" w:semiHidden="0" w:uiPriority="68" w:unhideWhenUsed="0"/>
+    <w:lsdException w:name="Medium Grid 3 Accent 4" w:semiHidden="0" w:uiPriority="69" w:unhideWhenUsed="0"/>
+    <w:lsdException w:name="Dark List Accent 4" w:semiHidden="0" w:uiPriority="70" w:unhideWhenUsed="0"/>
+    <w:lsdException w:name="Colorful Shading Accent 4" w:semiHidden="0" w:uiPriority="71" w:unhideWhenUsed="0"/>
+    <w:lsdException w:name="Colorful List Accent 4" w:semiHidden="0" w:uiPriority="72" w:unhideWhenUsed="0"/>
+    <w:lsdException w:name="Colorful Grid Accent 4" w:semiHidden="0" w:uiPriority="73" w:unhideWhenUsed="0"/>
+    <w:lsdException w:name="Light Shading Accent 5" w:semiHidden="0" w:uiPriority="60" w:unhideWhenUsed="0"/>
+    <w:lsdException w:name="Light List Accent 5" w:semiHidden="0" w:uiPriority="61" w:unhideWhenUsed="0"/>
+    <w:lsdException w:name="Light Grid Accent 5" w:semiHidden="0" w:uiPriority="62" w:unhideWhenUsed="0"/>
+    <w:lsdException w:name="Medium Shading 1 Accent 5" w:semiHidden="0" w:uiPriority="63" w:unhideWhenUsed="0"/>
+    <w:lsdException w:name="Medium Shading 2 Accent 5" w:semiHidden="0" w:uiPriority="64" w:unhideWhenUsed="0"/>
+    <w:lsdException w:name="Medium List 1 Accent 5" w:semiHidden="0" w:uiPriority="65" w:unhideWhenUsed="0"/>
+    <w:lsdException w:name="Medium List 2 Accent 5" w:semiHidden="0" w:uiPriority="66" w:unhideWhenUsed="0"/>
+    <w:lsdException w:name="Medium Grid 1 Accent 5" w:semiHidden="0" w:uiPriority="67" w:unhideWhenUsed="0"/>
+    <w:lsdException w:name="Medium Grid 2 Accent 5" w:semiHidden="0" w:uiPriority="68" w:unhideWhenUsed="0"/>
+    <w:lsdException w:name="Medium Grid 3 Accent 5" w:semiHidden="0" w:uiPriority="69" w:unhideWhenUsed="0"/>
+    <w:lsdException w:name="Dark List Accent 5" w:semiHidden="0" w:uiPriority="70" w:unhideWhenUsed="0"/>
+    <w:lsdException w:name="Colorful Shading Accent 5" w:semiHidden="0" w:uiPriority="71" w:unhideWhenUsed="0"/>
+    <w:lsdException w:name="Colorful List Accent 5" w:semiHidden="0" w:uiPriority="72" w:unhideWhenUsed="0"/>
+    <w:lsdException w:name="Colorful Grid Accent 5" w:semiHidden="0" w:uiPriority="73" w:unhideWhenUsed="0"/>
+    <w:lsdException w:name="Light Shading Accent 6" w:semiHidden="0" w:uiPriority="60" w:unhideWhenUsed="0"/>
+    <w:lsdException w:name="Light List Accent 6" w:semiHidden="0" w:uiPriority="61" w:unhideWhenUsed="0"/>
+    <w:lsdException w:name="Light Grid Accent 6" w:semiHidden="0" w:uiPriority="62" w:unhideWhenUsed="0"/>
+    <w:lsdException w:name="Medium Shading 1 Accent 6" w:semiHidden="0" w:uiPriority="63" w:unhideWhenUsed="0"/>
+    <w:lsdException w:name="Medium Shading 2 Accent 6" w:semiHidden="0" w:uiPriority="64" w:unhideWhenUsed="0"/>
+    <w:lsdException w:name="Medium List 1 Accent 6" w:semiHidden="0" w:uiPriority="65" w:unhideWhenUsed="0"/>
+    <w:lsdException w:name="Medium List 2 Accent 6" w:semiHidden="0" w:uiPriority="66" w:unhideWhenUsed="0"/>
+    <w:lsdException w:name="Medium Grid 1 Accent 6" w:semiHidden="0" w:uiPriority="67" w:unhideWhenUsed="0"/>
+    <w:lsdException w:name="Medium Grid 2 Accent 6" w:semiHidden="0" w:uiPriority="68" w:unhideWhenUsed="0"/>
+    <w:lsdException w:name="Medium Grid 3 Accent 6" w:semiHidden="0" w:uiPriority="69" w:unhideWhenUsed="0"/>
+    <w:lsdException w:name="Dark List Accent 6" w:semiHidden="0" w:uiPriority="70" w:unhideWhenUsed="0"/>
+    <w:lsdException w:name="Colorful Shading Accent 6" w:semiHidden="0" w:uiPriority="71" w:unhideWhenUsed="0"/>
+    <w:lsdException w:name="Colorful List Accent 6" w:semiHidden="0" w:uiPriority="72" w:unhideWhenUsed="0"/>
+    <w:lsdException w:name="Colorful Grid Accent 6" w:semiHidden="0" w:uiPriority="73" w:unhideWhenUsed="0"/>
+    <w:lsdException w:name="Subtle Emphasis" w:semiHidden="0" w:uiPriority="19" w:unhideWhenUsed="0" w:qFormat="1"/>
+    <w:lsdException w:name="Intense Emphasis" w:semiHidden="0" w:uiPriority="21" w:unhideWhenUsed="0" w:qFormat="1"/>
+    <w:lsdException w:name="Subtle Reference" w:semiHidden="0" w:uiPriority="31" w:unhideWhenUsed="0" w:qFormat="1"/>
+    <w:lsdException w:name="Intense Reference" w:semiHidden="0" w:uiPriority="32" w:unhideWhenUsed="0" w:qFormat="1"/>
+    <w:lsdException w:name="Book Title" w:semiHidden="0" w:uiPriority="33" w:unhideWhenUsed="0" w:qFormat="1"/>
+    <w:lsdException w:name="Bibliography" w:uiPriority="37"/>
+    <w:lsdException w:name="TOC Heading" w:uiPriority="39" w:qFormat="1"/>
+  </w:latentStyles>
+  <w:style w:type="paragraph" w:default="1" w:styleId="Normal">
+    <w:name w:val="Normal"/>
+    <w:qFormat/>
+    <w:rsid w:val="00025A68"/>
+    <w:pPr>
+      <w:spacing w:after="0" w:line="240" w:lineRule="auto"/>
+    </w:pPr>
+    <w:rPr>
+      <w:rFonts w:ascii="Times New Roman" w:eastAsiaTheme="minorEastAsia" w:hAnsi="Times New Roman"/>
+      <w:sz w:val="24"/>
+      <w:shd w:val="clear" w:color="auto" w:fill="FFFFFF"/>
+    </w:rPr>
+  </w:style>
+  <w:style w:type="paragraph" w:styleId="Heading1">
+    <w:name w:val="heading 1"/>
+    <w:basedOn w:val="Normal"/>
+    <w:next w:val="Normalnoindentdbl"/>
+    <w:link w:val="Heading1Char"/>
+    <w:uiPriority w:val="9"/>
+    <w:qFormat/>
+    <w:rsid w:val="00025A68"/>
+    <w:pPr>
+      <w:numPr>
+        <w:numId w:val="21"/>
+      </w:numPr>
+      <w:spacing w:after="480"/>
+      <w:jc w:val="center"/>
+      <w:outlineLvl w:val="0"/>
+    </w:pPr>
+    <w:rPr>
+      <w:rFonts w:eastAsiaTheme="majorEastAsia" w:cstheme="majorBidi"/>
+      <w:b/>
+      <w:bCs/>
+      <w:sz w:val="28"/>
+      <w:szCs w:val="28"/>
+    </w:rPr>
+  </w:style>
+  <w:style w:type="paragraph" w:styleId="Heading2">
+    <w:name w:val="heading 2"/>
+    <w:basedOn w:val="Normal"/>
+    <w:next w:val="Normalindentdbl"/>
+    <w:link w:val="Heading2Char"/>
+    <w:uiPriority w:val="9"/>
+    <w:unhideWhenUsed/>
+    <w:qFormat/>
+    <w:rsid w:val="00025A68"/>
+    <w:pPr>
+      <w:numPr>
+        <w:ilvl w:val="1"/>
+        <w:numId w:val="21"/>
+      </w:numPr>
+      <w:spacing w:before="240" w:after="240"/>
+      <w:outlineLvl w:val="1"/>
+    </w:pPr>
+    <w:rPr>
+      <w:rFonts w:eastAsiaTheme="majorEastAsia" w:cstheme="majorBidi"/>
+      <w:b/>
+      <w:bCs/>
+      <w:sz w:val="28"/>
+      <w:szCs w:val="26"/>
+    </w:rPr>
+  </w:style>
+  <w:style w:type="paragraph" w:styleId="Heading3">
+    <w:name w:val="heading 3"/>
+    <w:basedOn w:val="Normal"/>
+    <w:next w:val="Normalindentdbl"/>
+    <w:link w:val="Heading3Char"/>
+    <w:uiPriority w:val="9"/>
+    <w:unhideWhenUsed/>
+    <w:qFormat/>
+    <w:rsid w:val="00025A68"/>
+    <w:pPr>
+      <w:numPr>
+        <w:ilvl w:val="2"/>
+        <w:numId w:val="21"/>
+      </w:numPr>
+      <w:spacing w:before="240" w:after="240"/>
+      <w:outlineLvl w:val="2"/>
+    </w:pPr>
+    <w:rPr>
+      <w:rFonts w:eastAsiaTheme="majorEastAsia" w:cstheme="majorBidi"/>
+      <w:bCs/>
+      <w:i/>
+      <w:color w:val="000000" w:themeColor="text1"/>
+    </w:rPr>
+  </w:style>
+  <w:style w:type="paragraph" w:styleId="Heading4">
+    <w:name w:val="heading 4"/>
+    <w:basedOn w:val="Normal"/>
+    <w:next w:val="Normalindentdbl"/>
+    <w:link w:val="Heading4Char"/>
+    <w:uiPriority w:val="9"/>
+    <w:unhideWhenUsed/>
+    <w:qFormat/>
+    <w:rsid w:val="00025A68"/>
+    <w:pPr>
+      <w:numPr>
+        <w:ilvl w:val="3"/>
+        <w:numId w:val="21"/>
+      </w:numPr>
+      <w:spacing w:before="240" w:after="240"/>
+      <w:outlineLvl w:val="3"/>
+    </w:pPr>
+    <w:rPr>
+      <w:rFonts w:eastAsiaTheme="majorEastAsia" w:cstheme="majorBidi"/>
+      <w:bCs/>
+      <w:iCs/>
+    </w:rPr>
+  </w:style>
+  <w:style w:type="paragraph" w:styleId="Heading5">
+    <w:name w:val="heading 5"/>
+    <w:basedOn w:val="Normalindentdbl"/>
+    <w:next w:val="Normalindentdbl"/>
+    <w:link w:val="Heading5Char"/>
+    <w:uiPriority w:val="9"/>
+    <w:unhideWhenUsed/>
+    <w:rsid w:val="00025A68"/>
+    <w:pPr>
+      <w:outlineLvl w:val="4"/>
+    </w:pPr>
+  </w:style>
+  <w:style w:type="paragraph" w:styleId="Heading6">
+    <w:name w:val="heading 6"/>
+    <w:basedOn w:val="Normal"/>
+    <w:next w:val="Normal"/>
+    <w:link w:val="Heading6Char"/>
+    <w:uiPriority w:val="9"/>
+    <w:semiHidden/>
+    <w:unhideWhenUsed/>
+    <w:rsid w:val="00025A68"/>
+    <w:pPr>
+      <w:numPr>
+        <w:ilvl w:val="5"/>
+        <w:numId w:val="21"/>
+      </w:numPr>
+      <w:spacing w:line="271" w:lineRule="auto"/>
+      <w:outlineLvl w:val="5"/>
+    </w:pPr>
+    <w:rPr>
+      <w:rFonts w:asciiTheme="majorHAnsi" w:eastAsiaTheme="majorEastAsia" w:hAnsiTheme="majorHAnsi" w:cstheme="majorBidi"/>
+      <w:b/>
+      <w:bCs/>
+      <w:i/>
+      <w:iCs/>
+      <w:color w:val="7F7F7F" w:themeColor="text1" w:themeTint="80"/>
+    </w:rPr>
+  </w:style>
+  <w:style w:type="paragraph" w:styleId="Heading7">
+    <w:name w:val="heading 7"/>
+    <w:basedOn w:val="Normal"/>
+    <w:next w:val="Normal"/>
+    <w:link w:val="Heading7Char"/>
+    <w:uiPriority w:val="9"/>
+    <w:semiHidden/>
+    <w:unhideWhenUsed/>
+    <w:qFormat/>
+    <w:rsid w:val="00025A68"/>
+    <w:pPr>
+      <w:numPr>
+        <w:ilvl w:val="6"/>
+        <w:numId w:val="21"/>
+      </w:numPr>
+      <w:outlineLvl w:val="6"/>
+    </w:pPr>
+    <w:rPr>
+      <w:rFonts w:asciiTheme="majorHAnsi" w:eastAsiaTheme="majorEastAsia" w:hAnsiTheme="majorHAnsi" w:cstheme="majorBidi"/>
+      <w:i/>
+      <w:iCs/>
+      <w:sz w:val="22"/>
+    </w:rPr>
+  </w:style>
+  <w:style w:type="paragraph" w:styleId="Heading8">
+    <w:name w:val="heading 8"/>
+    <w:basedOn w:val="Normal"/>
+    <w:next w:val="Normal"/>
+    <w:link w:val="Heading8Char"/>
+    <w:uiPriority w:val="9"/>
+    <w:semiHidden/>
+    <w:unhideWhenUsed/>
+    <w:qFormat/>
+    <w:rsid w:val="00025A68"/>
+    <w:pPr>
+      <w:numPr>
+        <w:ilvl w:val="7"/>
+        <w:numId w:val="21"/>
+      </w:numPr>
+      <w:outlineLvl w:val="7"/>
+    </w:pPr>
+    <w:rPr>
+      <w:rFonts w:asciiTheme="majorHAnsi" w:eastAsiaTheme="majorEastAsia" w:hAnsiTheme="majorHAnsi" w:cstheme="majorBidi"/>
+      <w:sz w:val="20"/>
+      <w:szCs w:val="20"/>
+    </w:rPr>
+  </w:style>
+  <w:style w:type="paragraph" w:styleId="Heading9">
+    <w:name w:val="heading 9"/>
+    <w:basedOn w:val="Normal"/>
+    <w:next w:val="Normal"/>
+    <w:link w:val="Heading9Char"/>
+    <w:uiPriority w:val="9"/>
+    <w:semiHidden/>
+    <w:unhideWhenUsed/>
+    <w:qFormat/>
+    <w:rsid w:val="00025A68"/>
+    <w:pPr>
+      <w:numPr>
+        <w:ilvl w:val="8"/>
+        <w:numId w:val="21"/>
+      </w:numPr>
+      <w:outlineLvl w:val="8"/>
+    </w:pPr>
+    <w:rPr>
+      <w:rFonts w:asciiTheme="majorHAnsi" w:eastAsiaTheme="majorEastAsia" w:hAnsiTheme="majorHAnsi" w:cstheme="majorBidi"/>
+      <w:i/>
+      <w:iCs/>
+      <w:spacing w:val="5"/>
+      <w:sz w:val="20"/>
+      <w:szCs w:val="20"/>
+    </w:rPr>
+  </w:style>
+  <w:style w:type="character" w:default="1" w:styleId="DefaultParagraphFont">
+    <w:name w:val="Default Paragraph Font"/>
+    <w:uiPriority w:val="1"/>
+    <w:semiHidden/>
+    <w:unhideWhenUsed/>
+  </w:style>
+  <w:style w:type="table" w:default="1" w:styleId="TableNormal">
+    <w:name w:val="Normal Table"/>
+    <w:uiPriority w:val="99"/>
+    <w:semiHidden/>
+    <w:unhideWhenUsed/>
+    <w:tblPr>
+      <w:tblInd w:w="0" w:type="dxa"/>
+      <w:tblCellMar>
+        <w:top w:w="0" w:type="dxa"/>
+        <w:left w:w="108" w:type="dxa"/>
+        <w:bottom w:w="0" w:type="dxa"/>
+        <w:right w:w="108" w:type="dxa"/>
+      </w:tblCellMar>
+    </w:tblPr>
+  </w:style>
+  <w:style w:type="numbering" w:default="1" w:styleId="NoList">
+    <w:name w:val="No List"/>
+    <w:uiPriority w:val="99"/>
+    <w:semiHidden/>
+    <w:unhideWhenUsed/>
+  </w:style>
+  <w:style w:type="character" w:customStyle="1" w:styleId="Heading1Char">
+    <w:name w:val="Heading 1 Char"/>
+    <w:basedOn w:val="DefaultParagraphFont"/>
+    <w:link w:val="Heading1"/>
+    <w:uiPriority w:val="9"/>
+    <w:rsid w:val="00025A68"/>
+    <w:rPr>
+      <w:rFonts w:ascii="Times New Roman" w:eastAsiaTheme="majorEastAsia" w:hAnsi="Times New Roman" w:cstheme="majorBidi"/>
+      <w:b/>
+      <w:bCs/>
+      <w:sz w:val="28"/>
+      <w:szCs w:val="28"/>
+    </w:rPr>
+  </w:style>
+  <w:style w:type="paragraph" w:styleId="TOCHeading">
+    <w:name w:val="TOC Heading"/>
+    <w:basedOn w:val="Normal"/>
+    <w:next w:val="Normal"/>
+    <w:uiPriority w:val="39"/>
+    <w:unhideWhenUsed/>
+    <w:qFormat/>
+    <w:rsid w:val="00025A68"/>
+    <w:pPr>
+      <w:spacing w:after="480"/>
+      <w:jc w:val="center"/>
+    </w:pPr>
+    <w:rPr>
+      <w:b/>
+      <w:sz w:val="28"/>
+      <w:lang w:bidi="en-US"/>
+    </w:rPr>
+  </w:style>
+  <w:style w:type="paragraph" w:styleId="Bibliography">
+    <w:name w:val="Bibliography"/>
+    <w:basedOn w:val="Normal"/>
+    <w:next w:val="Normal"/>
+    <w:uiPriority w:val="37"/>
+    <w:unhideWhenUsed/>
+    <w:rsid w:val="00BB2617"/>
+  </w:style>
+  <w:style w:type="paragraph" w:styleId="Header">
+    <w:name w:val="header"/>
+    <w:basedOn w:val="Normal"/>
+    <w:link w:val="HeaderChar"/>
+    <w:uiPriority w:val="99"/>
+    <w:unhideWhenUsed/>
+    <w:rsid w:val="00025A68"/>
+    <w:pPr>
+      <w:tabs>
+        <w:tab w:val="center" w:pos="4680"/>
+        <w:tab w:val="right" w:pos="9360"/>
+      </w:tabs>
+    </w:pPr>
+  </w:style>
+  <w:style w:type="character" w:customStyle="1" w:styleId="HeaderChar">
+    <w:name w:val="Header Char"/>
+    <w:basedOn w:val="DefaultParagraphFont"/>
+    <w:link w:val="Header"/>
+    <w:uiPriority w:val="99"/>
+    <w:rsid w:val="00025A68"/>
+    <w:rPr>
+      <w:rFonts w:ascii="Times New Roman" w:eastAsiaTheme="minorEastAsia" w:hAnsi="Times New Roman"/>
+      <w:sz w:val="24"/>
+    </w:rPr>
+  </w:style>
+  <w:style w:type="paragraph" w:styleId="Footer">
+    <w:name w:val="footer"/>
+    <w:basedOn w:val="Normal"/>
+    <w:link w:val="FooterChar"/>
+    <w:uiPriority w:val="99"/>
+    <w:unhideWhenUsed/>
+    <w:rsid w:val="00025A68"/>
+    <w:pPr>
+      <w:tabs>
+        <w:tab w:val="center" w:pos="4680"/>
+        <w:tab w:val="right" w:pos="9360"/>
+      </w:tabs>
+    </w:pPr>
+  </w:style>
+  <w:style w:type="character" w:customStyle="1" w:styleId="FooterChar">
+    <w:name w:val="Footer Char"/>
+    <w:basedOn w:val="DefaultParagraphFont"/>
+    <w:link w:val="Footer"/>
+    <w:uiPriority w:val="99"/>
+    <w:rsid w:val="00025A68"/>
+    <w:rPr>
+      <w:rFonts w:ascii="Times New Roman" w:eastAsiaTheme="minorEastAsia" w:hAnsi="Times New Roman"/>
+      <w:sz w:val="24"/>
+    </w:rPr>
+  </w:style>
+  <w:style w:type="paragraph" w:styleId="ListParagraph">
+    <w:name w:val="List Paragraph"/>
+    <w:basedOn w:val="Normal"/>
+    <w:uiPriority w:val="34"/>
+    <w:qFormat/>
+    <w:rsid w:val="00BB2617"/>
+    <w:pPr>
+      <w:ind w:left="720"/>
+      <w:contextualSpacing/>
+    </w:pPr>
+  </w:style>
+  <w:style w:type="paragraph" w:styleId="Title">
+    <w:name w:val="Title"/>
+    <w:basedOn w:val="Normal"/>
+    <w:next w:val="Normal"/>
+    <w:link w:val="TitleChar"/>
+    <w:uiPriority w:val="10"/>
+    <w:qFormat/>
+    <w:rsid w:val="00025A68"/>
+    <w:pPr>
+      <w:jc w:val="center"/>
+    </w:pPr>
+    <w:rPr>
+      <w:sz w:val="28"/>
+    </w:rPr>
+  </w:style>
+  <w:style w:type="character" w:customStyle="1" w:styleId="TitleChar">
+    <w:name w:val="Title Char"/>
+    <w:basedOn w:val="DefaultParagraphFont"/>
+    <w:link w:val="Title"/>
+    <w:uiPriority w:val="10"/>
+    <w:rsid w:val="00025A68"/>
+    <w:rPr>
+      <w:rFonts w:ascii="Times New Roman" w:eastAsiaTheme="minorEastAsia" w:hAnsi="Times New Roman"/>
+      <w:sz w:val="28"/>
+    </w:rPr>
+  </w:style>
+  <w:style w:type="paragraph" w:styleId="CommentText">
+    <w:name w:val="annotation text"/>
+    <w:basedOn w:val="Normal"/>
+    <w:link w:val="CommentTextChar"/>
+    <w:autoRedefine/>
+    <w:uiPriority w:val="99"/>
+    <w:unhideWhenUsed/>
+    <w:rsid w:val="00025A68"/>
+    <w:rPr>
+      <w:rFonts w:eastAsia="Times New Roman" w:cs="Times New Roman"/>
+      <w:szCs w:val="20"/>
+    </w:rPr>
+  </w:style>
+  <w:style w:type="character" w:customStyle="1" w:styleId="CommentTextChar">
+    <w:name w:val="Comment Text Char"/>
+    <w:basedOn w:val="DefaultParagraphFont"/>
+    <w:link w:val="CommentText"/>
+    <w:uiPriority w:val="99"/>
+    <w:rsid w:val="00025A68"/>
+    <w:rPr>
+      <w:rFonts w:ascii="Times New Roman" w:eastAsia="Times New Roman" w:hAnsi="Times New Roman" w:cs="Times New Roman"/>
+      <w:sz w:val="24"/>
+      <w:szCs w:val="20"/>
+    </w:rPr>
+  </w:style>
+  <w:style w:type="character" w:styleId="CommentReference">
+    <w:name w:val="annotation reference"/>
+    <w:basedOn w:val="DefaultParagraphFont"/>
+    <w:uiPriority w:val="99"/>
+    <w:semiHidden/>
+    <w:unhideWhenUsed/>
+    <w:rsid w:val="00025A68"/>
+    <w:rPr>
+      <w:sz w:val="18"/>
+      <w:szCs w:val="18"/>
+    </w:rPr>
+  </w:style>
+  <w:style w:type="paragraph" w:styleId="BalloonText">
+    <w:name w:val="Balloon Text"/>
+    <w:basedOn w:val="Normal"/>
+    <w:link w:val="BalloonTextChar"/>
+    <w:uiPriority w:val="99"/>
+    <w:semiHidden/>
+    <w:unhideWhenUsed/>
+    <w:rsid w:val="00025A68"/>
+    <w:rPr>
+      <w:rFonts w:ascii="Tahoma" w:hAnsi="Tahoma" w:cs="Tahoma"/>
+      <w:sz w:val="16"/>
+      <w:szCs w:val="16"/>
+    </w:rPr>
+  </w:style>
+  <w:style w:type="character" w:customStyle="1" w:styleId="BalloonTextChar">
+    <w:name w:val="Balloon Text Char"/>
+    <w:basedOn w:val="DefaultParagraphFont"/>
+    <w:link w:val="BalloonText"/>
+    <w:uiPriority w:val="99"/>
+    <w:semiHidden/>
+    <w:rsid w:val="00025A68"/>
+    <w:rPr>
+      <w:rFonts w:ascii="Tahoma" w:eastAsiaTheme="minorEastAsia" w:hAnsi="Tahoma" w:cs="Tahoma"/>
+      <w:sz w:val="16"/>
+      <w:szCs w:val="16"/>
+    </w:rPr>
+  </w:style>
+  <w:style w:type="paragraph" w:styleId="CommentSubject">
+    <w:name w:val="annotation subject"/>
+    <w:basedOn w:val="CommentText"/>
+    <w:next w:val="CommentText"/>
+    <w:link w:val="CommentSubjectChar"/>
+    <w:uiPriority w:val="99"/>
+    <w:semiHidden/>
+    <w:unhideWhenUsed/>
+    <w:rsid w:val="00025A68"/>
+    <w:pPr>
+      <w:ind w:firstLine="720"/>
+    </w:pPr>
+    <w:rPr>
+      <w:rFonts w:eastAsiaTheme="minorEastAsia"/>
+      <w:b/>
+      <w:bCs/>
+    </w:rPr>
+  </w:style>
+  <w:style w:type="character" w:customStyle="1" w:styleId="CommentSubjectChar">
+    <w:name w:val="Comment Subject Char"/>
+    <w:basedOn w:val="CommentTextChar"/>
+    <w:link w:val="CommentSubject"/>
+    <w:uiPriority w:val="99"/>
+    <w:semiHidden/>
+    <w:rsid w:val="00025A68"/>
+    <w:rPr>
+      <w:rFonts w:ascii="Times New Roman" w:eastAsiaTheme="minorEastAsia" w:hAnsi="Times New Roman" w:cs="Times New Roman"/>
+      <w:b/>
+      <w:bCs/>
+      <w:sz w:val="24"/>
+      <w:szCs w:val="20"/>
+    </w:rPr>
+  </w:style>
+  <w:style w:type="paragraph" w:styleId="Caption">
+    <w:name w:val="caption"/>
+    <w:basedOn w:val="Normal"/>
+    <w:next w:val="Normalindentdbl"/>
+    <w:uiPriority w:val="35"/>
+    <w:unhideWhenUsed/>
+    <w:qFormat/>
+    <w:rsid w:val="00025A68"/>
+    <w:pPr>
+      <w:spacing w:before="240" w:after="360"/>
+      <w:jc w:val="center"/>
+    </w:pPr>
+    <w:rPr>
+      <w:bCs/>
+      <w:szCs w:val="18"/>
+    </w:rPr>
+  </w:style>
+  <w:style w:type="character" w:customStyle="1" w:styleId="VerbatimChar">
+    <w:name w:val="Verbatim Char"/>
+    <w:basedOn w:val="DefaultParagraphFont"/>
+    <w:link w:val="SourceCode"/>
+    <w:rsid w:val="00D6114F"/>
+    <w:rPr>
+      <w:rFonts w:ascii="Consolas" w:hAnsi="Consolas"/>
+      <w:shd w:val="clear" w:color="auto" w:fill="F8F8F8"/>
+    </w:rPr>
+  </w:style>
+  <w:style w:type="paragraph" w:customStyle="1" w:styleId="SourceCode">
+    <w:name w:val="Source Code"/>
+    <w:basedOn w:val="Normal"/>
+    <w:link w:val="VerbatimChar"/>
+    <w:rsid w:val="00D6114F"/>
+    <w:pPr>
+      <w:shd w:val="clear" w:color="auto" w:fill="F8F8F8"/>
+      <w:wordWrap w:val="0"/>
+      <w:spacing w:before="180" w:after="180"/>
+    </w:pPr>
+    <w:rPr>
+      <w:rFonts w:ascii="Consolas" w:hAnsi="Consolas"/>
+    </w:rPr>
+  </w:style>
+  <w:style w:type="character" w:customStyle="1" w:styleId="KeywordTok">
+    <w:name w:val="KeywordTok"/>
+    <w:basedOn w:val="VerbatimChar"/>
+    <w:rsid w:val="00D6114F"/>
+    <w:rPr>
+      <w:rFonts w:ascii="Consolas" w:hAnsi="Consolas"/>
+      <w:b/>
+      <w:color w:val="204A87"/>
+      <w:shd w:val="clear" w:color="auto" w:fill="F8F8F8"/>
+    </w:rPr>
+  </w:style>
+  <w:style w:type="character" w:customStyle="1" w:styleId="DataTypeTok">
+    <w:name w:val="DataTypeTok"/>
+    <w:basedOn w:val="VerbatimChar"/>
+    <w:rsid w:val="00D6114F"/>
+    <w:rPr>
+      <w:rFonts w:ascii="Consolas" w:hAnsi="Consolas"/>
+      <w:color w:val="204A87"/>
+      <w:shd w:val="clear" w:color="auto" w:fill="F8F8F8"/>
+    </w:rPr>
+  </w:style>
+  <w:style w:type="character" w:customStyle="1" w:styleId="DecValTok">
+    <w:name w:val="DecValTok"/>
+    <w:basedOn w:val="VerbatimChar"/>
+    <w:rsid w:val="00D6114F"/>
+    <w:rPr>
+      <w:rFonts w:ascii="Consolas" w:hAnsi="Consolas"/>
+      <w:color w:val="0000CF"/>
+      <w:shd w:val="clear" w:color="auto" w:fill="F8F8F8"/>
+    </w:rPr>
+  </w:style>
+  <w:style w:type="character" w:customStyle="1" w:styleId="CharTok">
+    <w:name w:val="CharTok"/>
+    <w:basedOn w:val="VerbatimChar"/>
+    <w:rsid w:val="00D6114F"/>
+    <w:rPr>
+      <w:rFonts w:ascii="Consolas" w:hAnsi="Consolas"/>
+      <w:color w:val="4E9A06"/>
+      <w:shd w:val="clear" w:color="auto" w:fill="F8F8F8"/>
+    </w:rPr>
+  </w:style>
+  <w:style w:type="character" w:customStyle="1" w:styleId="StringTok">
+    <w:name w:val="StringTok"/>
+    <w:basedOn w:val="VerbatimChar"/>
+    <w:rsid w:val="00D6114F"/>
+    <w:rPr>
+      <w:rFonts w:ascii="Consolas" w:hAnsi="Consolas"/>
+      <w:color w:val="4E9A06"/>
+      <w:shd w:val="clear" w:color="auto" w:fill="F8F8F8"/>
+    </w:rPr>
+  </w:style>
+  <w:style w:type="character" w:customStyle="1" w:styleId="CommentTok">
+    <w:name w:val="CommentTok"/>
+    <w:basedOn w:val="VerbatimChar"/>
+    <w:rsid w:val="00D6114F"/>
+    <w:rPr>
+      <w:rFonts w:ascii="Consolas" w:hAnsi="Consolas"/>
+      <w:i/>
+      <w:color w:val="8F5902"/>
+      <w:shd w:val="clear" w:color="auto" w:fill="F8F8F8"/>
+    </w:rPr>
+  </w:style>
+  <w:style w:type="character" w:customStyle="1" w:styleId="OtherTok">
+    <w:name w:val="OtherTok"/>
+    <w:basedOn w:val="VerbatimChar"/>
+    <w:rsid w:val="00D6114F"/>
+    <w:rPr>
+      <w:rFonts w:ascii="Consolas" w:hAnsi="Consolas"/>
+      <w:color w:val="8F5902"/>
+      <w:shd w:val="clear" w:color="auto" w:fill="F8F8F8"/>
+    </w:rPr>
+  </w:style>
+  <w:style w:type="character" w:customStyle="1" w:styleId="NormalTok">
+    <w:name w:val="NormalTok"/>
+    <w:basedOn w:val="VerbatimChar"/>
+    <w:rsid w:val="00D6114F"/>
+    <w:rPr>
+      <w:rFonts w:ascii="Consolas" w:hAnsi="Consolas"/>
+      <w:shd w:val="clear" w:color="auto" w:fill="F8F8F8"/>
+    </w:rPr>
+  </w:style>
+  <w:style w:type="paragraph" w:styleId="TOC1">
+    <w:name w:val="toc 1"/>
+    <w:basedOn w:val="Normal"/>
+    <w:next w:val="Normal"/>
+    <w:autoRedefine/>
+    <w:uiPriority w:val="39"/>
+    <w:unhideWhenUsed/>
+    <w:rsid w:val="00025A68"/>
+    <w:pPr>
+      <w:tabs>
+        <w:tab w:val="right" w:leader="dot" w:pos="9350"/>
+      </w:tabs>
+      <w:spacing w:after="240"/>
+      <w:ind w:left="450" w:hanging="450"/>
+    </w:pPr>
+    <w:rPr>
+      <w:rFonts w:eastAsiaTheme="minorHAnsi"/>
+      <w:noProof/>
+    </w:rPr>
+  </w:style>
+  <w:style w:type="paragraph" w:styleId="TOC2">
+    <w:name w:val="toc 2"/>
+    <w:basedOn w:val="Normal"/>
+    <w:next w:val="Normal"/>
+    <w:autoRedefine/>
+    <w:uiPriority w:val="39"/>
+    <w:unhideWhenUsed/>
+    <w:rsid w:val="00F670B9"/>
+    <w:pPr>
+      <w:tabs>
+        <w:tab w:val="decimal" w:leader="dot" w:pos="9360"/>
+      </w:tabs>
+      <w:spacing w:after="240"/>
+      <w:ind w:left="994" w:hanging="634"/>
+    </w:pPr>
+    <w:rPr>
+      <w:noProof/>
+    </w:rPr>
+  </w:style>
+  <w:style w:type="paragraph" w:styleId="TOC3">
+    <w:name w:val="toc 3"/>
+    <w:basedOn w:val="Normal"/>
+    <w:next w:val="Normal"/>
+    <w:autoRedefine/>
+    <w:uiPriority w:val="39"/>
+    <w:unhideWhenUsed/>
+    <w:rsid w:val="00F670B9"/>
+    <w:pPr>
+      <w:tabs>
+        <w:tab w:val="decimal" w:leader="dot" w:pos="9360"/>
+      </w:tabs>
+      <w:spacing w:after="240"/>
+      <w:ind w:left="1166" w:hanging="446"/>
+    </w:pPr>
+    <w:rPr>
+      <w:noProof/>
+    </w:rPr>
+  </w:style>
+  <w:style w:type="character" w:customStyle="1" w:styleId="Heading2Char">
+    <w:name w:val="Heading 2 Char"/>
+    <w:basedOn w:val="DefaultParagraphFont"/>
+    <w:link w:val="Heading2"/>
+    <w:uiPriority w:val="9"/>
+    <w:rsid w:val="00025A68"/>
+    <w:rPr>
+      <w:rFonts w:ascii="Times New Roman" w:eastAsiaTheme="majorEastAsia" w:hAnsi="Times New Roman" w:cstheme="majorBidi"/>
+      <w:b/>
+      <w:bCs/>
+      <w:sz w:val="28"/>
+      <w:szCs w:val="26"/>
+    </w:rPr>
+  </w:style>
+  <w:style w:type="character" w:customStyle="1" w:styleId="Heading3Char">
+    <w:name w:val="Heading 3 Char"/>
+    <w:basedOn w:val="DefaultParagraphFont"/>
+    <w:link w:val="Heading3"/>
+    <w:uiPriority w:val="9"/>
+    <w:rsid w:val="00025A68"/>
+    <w:rPr>
+      <w:rFonts w:ascii="Times New Roman" w:eastAsiaTheme="majorEastAsia" w:hAnsi="Times New Roman" w:cstheme="majorBidi"/>
+      <w:bCs/>
+      <w:i/>
+      <w:color w:val="000000" w:themeColor="text1"/>
+      <w:sz w:val="24"/>
+    </w:rPr>
+  </w:style>
+  <w:style w:type="character" w:customStyle="1" w:styleId="Heading4Char">
+    <w:name w:val="Heading 4 Char"/>
+    <w:basedOn w:val="DefaultParagraphFont"/>
+    <w:link w:val="Heading4"/>
+    <w:uiPriority w:val="9"/>
+    <w:rsid w:val="00025A68"/>
+    <w:rPr>
+      <w:rFonts w:ascii="Times New Roman" w:eastAsiaTheme="majorEastAsia" w:hAnsi="Times New Roman" w:cstheme="majorBidi"/>
+      <w:bCs/>
+      <w:iCs/>
+      <w:sz w:val="24"/>
+    </w:rPr>
+  </w:style>
+  <w:style w:type="character" w:customStyle="1" w:styleId="Heading6Char">
+    <w:name w:val="Heading 6 Char"/>
+    <w:basedOn w:val="DefaultParagraphFont"/>
+    <w:link w:val="Heading6"/>
+    <w:uiPriority w:val="9"/>
+    <w:semiHidden/>
+    <w:rsid w:val="00025A68"/>
+    <w:rPr>
+      <w:rFonts w:asciiTheme="majorHAnsi" w:eastAsiaTheme="majorEastAsia" w:hAnsiTheme="majorHAnsi" w:cstheme="majorBidi"/>
+      <w:b/>
+      <w:bCs/>
+      <w:i/>
+      <w:iCs/>
+      <w:color w:val="7F7F7F" w:themeColor="text1" w:themeTint="80"/>
+      <w:sz w:val="24"/>
+    </w:rPr>
+  </w:style>
+  <w:style w:type="character" w:customStyle="1" w:styleId="Heading7Char">
+    <w:name w:val="Heading 7 Char"/>
+    <w:basedOn w:val="DefaultParagraphFont"/>
+    <w:link w:val="Heading7"/>
+    <w:uiPriority w:val="9"/>
+    <w:semiHidden/>
+    <w:rsid w:val="00025A68"/>
+    <w:rPr>
+      <w:rFonts w:asciiTheme="majorHAnsi" w:eastAsiaTheme="majorEastAsia" w:hAnsiTheme="majorHAnsi" w:cstheme="majorBidi"/>
+      <w:i/>
+      <w:iCs/>
+    </w:rPr>
+  </w:style>
+  <w:style w:type="character" w:customStyle="1" w:styleId="Heading8Char">
+    <w:name w:val="Heading 8 Char"/>
+    <w:basedOn w:val="DefaultParagraphFont"/>
+    <w:link w:val="Heading8"/>
+    <w:uiPriority w:val="9"/>
+    <w:semiHidden/>
+    <w:rsid w:val="00025A68"/>
+    <w:rPr>
+      <w:rFonts w:asciiTheme="majorHAnsi" w:eastAsiaTheme="majorEastAsia" w:hAnsiTheme="majorHAnsi" w:cstheme="majorBidi"/>
+      <w:sz w:val="20"/>
+      <w:szCs w:val="20"/>
+    </w:rPr>
+  </w:style>
+  <w:style w:type="character" w:customStyle="1" w:styleId="Heading9Char">
+    <w:name w:val="Heading 9 Char"/>
+    <w:basedOn w:val="DefaultParagraphFont"/>
+    <w:link w:val="Heading9"/>
+    <w:uiPriority w:val="9"/>
+    <w:semiHidden/>
+    <w:rsid w:val="00025A68"/>
+    <w:rPr>
+      <w:rFonts w:asciiTheme="majorHAnsi" w:eastAsiaTheme="majorEastAsia" w:hAnsiTheme="majorHAnsi" w:cstheme="majorBidi"/>
+      <w:i/>
+      <w:iCs/>
+      <w:spacing w:val="5"/>
+      <w:sz w:val="20"/>
+      <w:szCs w:val="20"/>
+    </w:rPr>
+  </w:style>
+  <w:style w:type="character" w:styleId="Hyperlink">
+    <w:name w:val="Hyperlink"/>
+    <w:basedOn w:val="DefaultParagraphFont"/>
+    <w:uiPriority w:val="99"/>
+    <w:unhideWhenUsed/>
+    <w:rsid w:val="00025A68"/>
+    <w:rPr>
+      <w:rFonts w:ascii="Times New Roman" w:hAnsi="Times New Roman"/>
+      <w:color w:val="0563C1" w:themeColor="hyperlink"/>
+      <w:sz w:val="24"/>
+      <w:u w:val="single"/>
+    </w:rPr>
+  </w:style>
+  <w:style w:type="paragraph" w:customStyle="1" w:styleId="Normalnoindentdbl">
+    <w:name w:val="Normal no indent dbl"/>
+    <w:basedOn w:val="Normal"/>
+    <w:next w:val="Normalindentdbl"/>
+    <w:qFormat/>
+    <w:rsid w:val="00025A68"/>
+    <w:pPr>
+      <w:spacing w:line="480" w:lineRule="auto"/>
+    </w:pPr>
+  </w:style>
+  <w:style w:type="paragraph" w:styleId="TableofFigures">
+    <w:name w:val="table of figures"/>
+    <w:basedOn w:val="Normal"/>
+    <w:next w:val="Normal"/>
+    <w:uiPriority w:val="99"/>
+    <w:unhideWhenUsed/>
+    <w:rsid w:val="00A86447"/>
+  </w:style>
+  <w:style w:type="paragraph" w:customStyle="1" w:styleId="Normalindentdbl">
+    <w:name w:val="Normal indent dbl"/>
+    <w:basedOn w:val="Normal"/>
+    <w:qFormat/>
+    <w:rsid w:val="00025A68"/>
+    <w:pPr>
+      <w:tabs>
+        <w:tab w:val="left" w:pos="720"/>
+      </w:tabs>
+      <w:spacing w:line="480" w:lineRule="auto"/>
+      <w:ind w:firstLine="720"/>
+    </w:pPr>
+  </w:style>
+  <w:style w:type="character" w:styleId="EndnoteReference">
+    <w:name w:val="endnote reference"/>
+    <w:basedOn w:val="DefaultParagraphFont"/>
+    <w:uiPriority w:val="99"/>
+    <w:semiHidden/>
+    <w:unhideWhenUsed/>
+    <w:rsid w:val="00025A68"/>
+    <w:rPr>
+      <w:vertAlign w:val="superscript"/>
+    </w:rPr>
+  </w:style>
+  <w:style w:type="paragraph" w:styleId="EndnoteText">
+    <w:name w:val="endnote text"/>
+    <w:basedOn w:val="Normal"/>
+    <w:link w:val="EndnoteTextChar"/>
+    <w:uiPriority w:val="99"/>
+    <w:semiHidden/>
+    <w:unhideWhenUsed/>
+    <w:rsid w:val="00025A68"/>
+    <w:rPr>
+      <w:sz w:val="20"/>
+      <w:szCs w:val="20"/>
+    </w:rPr>
+  </w:style>
+  <w:style w:type="character" w:customStyle="1" w:styleId="EndnoteTextChar">
+    <w:name w:val="Endnote Text Char"/>
+    <w:basedOn w:val="DefaultParagraphFont"/>
+    <w:link w:val="EndnoteText"/>
+    <w:uiPriority w:val="99"/>
+    <w:semiHidden/>
+    <w:rsid w:val="00025A68"/>
+    <w:rPr>
+      <w:rFonts w:ascii="Times New Roman" w:eastAsiaTheme="minorEastAsia" w:hAnsi="Times New Roman"/>
+      <w:sz w:val="20"/>
+      <w:szCs w:val="20"/>
+    </w:rPr>
+  </w:style>
+  <w:style w:type="character" w:styleId="FollowedHyperlink">
+    <w:name w:val="FollowedHyperlink"/>
+    <w:basedOn w:val="DefaultParagraphFont"/>
+    <w:uiPriority w:val="99"/>
+    <w:semiHidden/>
+    <w:unhideWhenUsed/>
+    <w:rsid w:val="00025A68"/>
+    <w:rPr>
+      <w:color w:val="954F72" w:themeColor="followedHyperlink"/>
+      <w:u w:val="single"/>
+    </w:rPr>
+  </w:style>
+  <w:style w:type="character" w:styleId="FootnoteReference">
+    <w:name w:val="footnote reference"/>
+    <w:basedOn w:val="DefaultParagraphFont"/>
+    <w:uiPriority w:val="99"/>
+    <w:semiHidden/>
+    <w:unhideWhenUsed/>
+    <w:rsid w:val="00025A68"/>
+    <w:rPr>
+      <w:vertAlign w:val="superscript"/>
+    </w:rPr>
+  </w:style>
+  <w:style w:type="paragraph" w:styleId="FootnoteText">
+    <w:name w:val="footnote text"/>
+    <w:basedOn w:val="Normal"/>
+    <w:link w:val="FootnoteTextChar"/>
+    <w:uiPriority w:val="99"/>
+    <w:unhideWhenUsed/>
+    <w:rsid w:val="00025A68"/>
+    <w:rPr>
+      <w:szCs w:val="20"/>
+    </w:rPr>
+  </w:style>
+  <w:style w:type="character" w:customStyle="1" w:styleId="FootnoteTextChar">
+    <w:name w:val="Footnote Text Char"/>
+    <w:basedOn w:val="DefaultParagraphFont"/>
+    <w:link w:val="FootnoteText"/>
+    <w:uiPriority w:val="99"/>
+    <w:rsid w:val="00025A68"/>
+    <w:rPr>
+      <w:rFonts w:ascii="Times New Roman" w:eastAsiaTheme="minorEastAsia" w:hAnsi="Times New Roman"/>
+      <w:sz w:val="24"/>
+      <w:szCs w:val="20"/>
+    </w:rPr>
+  </w:style>
+  <w:style w:type="character" w:customStyle="1" w:styleId="Heading5Char">
+    <w:name w:val="Heading 5 Char"/>
+    <w:basedOn w:val="DefaultParagraphFont"/>
+    <w:link w:val="Heading5"/>
+    <w:uiPriority w:val="9"/>
+    <w:rsid w:val="00025A68"/>
+    <w:rPr>
+      <w:rFonts w:ascii="Times New Roman" w:eastAsiaTheme="minorEastAsia" w:hAnsi="Times New Roman"/>
+      <w:sz w:val="24"/>
+    </w:rPr>
+  </w:style>
+  <w:style w:type="character" w:styleId="HTMLCite">
+    <w:name w:val="HTML Cite"/>
+    <w:basedOn w:val="DefaultParagraphFont"/>
+    <w:uiPriority w:val="99"/>
+    <w:semiHidden/>
+    <w:unhideWhenUsed/>
+    <w:rsid w:val="00025A68"/>
+    <w:rPr>
+      <w:i/>
+      <w:iCs/>
+    </w:rPr>
+  </w:style>
+  <w:style w:type="table" w:customStyle="1" w:styleId="LightList-Accent11">
+    <w:name w:val="Light List - Accent 11"/>
+    <w:basedOn w:val="TableNormal"/>
+    <w:uiPriority w:val="61"/>
+    <w:rsid w:val="00025A68"/>
+    <w:pPr>
+      <w:spacing w:after="0" w:line="240" w:lineRule="auto"/>
+    </w:pPr>
+    <w:rPr>
+      <w:rFonts w:eastAsiaTheme="minorEastAsia"/>
+    </w:rPr>
+    <w:tblPr>
+      <w:tblStyleRowBandSize w:val="1"/>
+      <w:tblStyleColBandSize w:val="1"/>
+      <w:tblInd w:w="0" w:type="dxa"/>
+      <w:tblBorders>
+        <w:top w:val="single" w:sz="8" w:space="0" w:color="5B9BD5" w:themeColor="accent1"/>
+        <w:left w:val="single" w:sz="8" w:space="0" w:color="5B9BD5" w:themeColor="accent1"/>
+        <w:bottom w:val="single" w:sz="8" w:space="0" w:color="5B9BD5" w:themeColor="accent1"/>
+        <w:right w:val="single" w:sz="8" w:space="0" w:color="5B9BD5" w:themeColor="accent1"/>
+      </w:tblBorders>
+      <w:tblCellMar>
+        <w:top w:w="0" w:type="dxa"/>
+        <w:left w:w="108" w:type="dxa"/>
+        <w:bottom w:w="0" w:type="dxa"/>
+        <w:right w:w="108" w:type="dxa"/>
+      </w:tblCellMar>
+    </w:tblPr>
+    <w:tblStylePr w:type="firstRow">
+      <w:pPr>
+        <w:spacing w:before="0" w:after="0" w:line="240" w:lineRule="auto"/>
+      </w:pPr>
+      <w:rPr>
+        <w:b/>
+        <w:bCs/>
+        <w:color w:val="FFFFFF" w:themeColor="background1"/>
+      </w:rPr>
+      <w:tblPr/>
+      <w:tcPr>
+        <w:shd w:val="clear" w:color="auto" w:fill="5B9BD5" w:themeFill="accent1"/>
+      </w:tcPr>
+    </w:tblStylePr>
+    <w:tblStylePr w:type="lastRow">
+      <w:pPr>
+        <w:spacing w:before="0" w:after="0" w:line="240" w:lineRule="auto"/>
+      </w:pPr>
+      <w:rPr>
+        <w:b/>
+        <w:bCs/>
+      </w:rPr>
+      <w:tblPr/>
+      <w:tcPr>
+        <w:tcBorders>
+          <w:top w:val="double" w:sz="6" w:space="0" w:color="5B9BD5" w:themeColor="accent1"/>
+          <w:left w:val="single" w:sz="8" w:space="0" w:color="5B9BD5" w:themeColor="accent1"/>
+          <w:bottom w:val="single" w:sz="8" w:space="0" w:color="5B9BD5" w:themeColor="accent1"/>
+          <w:right w:val="single" w:sz="8" w:space="0" w:color="5B9BD5" w:themeColor="accent1"/>
+        </w:tcBorders>
+      </w:tcPr>
+    </w:tblStylePr>
+    <w:tblStylePr w:type="firstCol">
+      <w:rPr>
+        <w:b/>
+        <w:bCs/>
+      </w:rPr>
+    </w:tblStylePr>
+    <w:tblStylePr w:type="lastCol">
+      <w:rPr>
+        <w:b/>
+        <w:bCs/>
+      </w:rPr>
+    </w:tblStylePr>
+    <w:tblStylePr w:type="band1Vert">
+      <w:tblPr/>
+      <w:tcPr>
+        <w:tcBorders>
+          <w:top w:val="single" w:sz="8" w:space="0" w:color="5B9BD5" w:themeColor="accent1"/>
+          <w:left w:val="single" w:sz="8" w:space="0" w:color="5B9BD5" w:themeColor="accent1"/>
+          <w:bottom w:val="single" w:sz="8" w:space="0" w:color="5B9BD5" w:themeColor="accent1"/>
+          <w:right w:val="single" w:sz="8" w:space="0" w:color="5B9BD5" w:themeColor="accent1"/>
+        </w:tcBorders>
+      </w:tcPr>
+    </w:tblStylePr>
+    <w:tblStylePr w:type="band1Horz">
+      <w:tblPr/>
+      <w:tcPr>
+        <w:tcBorders>
+          <w:top w:val="single" w:sz="8" w:space="0" w:color="5B9BD5" w:themeColor="accent1"/>
+          <w:left w:val="single" w:sz="8" w:space="0" w:color="5B9BD5" w:themeColor="accent1"/>
+          <w:bottom w:val="single" w:sz="8" w:space="0" w:color="5B9BD5" w:themeColor="accent1"/>
+          <w:right w:val="single" w:sz="8" w:space="0" w:color="5B9BD5" w:themeColor="accent1"/>
+        </w:tcBorders>
+      </w:tcPr>
+    </w:tblStylePr>
+  </w:style>
+  <w:style w:type="paragraph" w:styleId="Quote">
+    <w:name w:val="Quote"/>
+    <w:basedOn w:val="Normal"/>
+    <w:next w:val="Normalindentdbl"/>
+    <w:link w:val="QuoteChar"/>
+    <w:uiPriority w:val="29"/>
+    <w:qFormat/>
+    <w:rsid w:val="00025A68"/>
+    <w:pPr>
+      <w:spacing w:after="240"/>
+      <w:ind w:left="360" w:right="360"/>
+    </w:pPr>
+    <w:rPr>
+      <w:iCs/>
+    </w:rPr>
+  </w:style>
+  <w:style w:type="character" w:customStyle="1" w:styleId="QuoteChar">
+    <w:name w:val="Quote Char"/>
+    <w:basedOn w:val="DefaultParagraphFont"/>
+    <w:link w:val="Quote"/>
+    <w:uiPriority w:val="29"/>
+    <w:rsid w:val="00025A68"/>
+    <w:rPr>
+      <w:rFonts w:ascii="Times New Roman" w:eastAsiaTheme="minorEastAsia" w:hAnsi="Times New Roman"/>
+      <w:iCs/>
+      <w:sz w:val="24"/>
+    </w:rPr>
+  </w:style>
+  <w:style w:type="paragraph" w:customStyle="1" w:styleId="References">
+    <w:name w:val="References"/>
+    <w:basedOn w:val="Normal"/>
+    <w:qFormat/>
+    <w:rsid w:val="00025A68"/>
+    <w:pPr>
+      <w:spacing w:after="240"/>
+      <w:ind w:left="720" w:hanging="720"/>
+    </w:pPr>
+  </w:style>
+  <w:style w:type="table" w:styleId="TableGrid">
+    <w:name w:val="Table Grid"/>
+    <w:basedOn w:val="TableNormal"/>
+    <w:uiPriority w:val="59"/>
+    <w:rsid w:val="00025A68"/>
+    <w:pPr>
+      <w:spacing w:after="0" w:line="240" w:lineRule="auto"/>
+    </w:pPr>
+    <w:rPr>
+      <w:rFonts w:eastAsiaTheme="minorEastAsia"/>
+    </w:rPr>
+    <w:tblPr>
+      <w:tblInd w:w="0" w:type="dxa"/>
+      <w:tblBorders>
+        <w:top w:val="single" w:sz="4" w:space="0" w:color="auto"/>
+        <w:left w:val="single" w:sz="4" w:space="0" w:color="auto"/>
+        <w:bottom w:val="single" w:sz="4" w:space="0" w:color="auto"/>
+        <w:right w:val="single" w:sz="4" w:space="0" w:color="auto"/>
+        <w:insideH w:val="single" w:sz="4" w:space="0" w:color="auto"/>
+        <w:insideV w:val="single" w:sz="4" w:space="0" w:color="auto"/>
+      </w:tblBorders>
+      <w:tblCellMar>
+        <w:top w:w="0" w:type="dxa"/>
+        <w:left w:w="108" w:type="dxa"/>
+        <w:bottom w:w="0" w:type="dxa"/>
+        <w:right w:w="108" w:type="dxa"/>
+      </w:tblCellMar>
     </w:tblPr>
   </w:style>
 </w:styles>
@@ -13371,7 +14492,7 @@
   <a:extraClrSchemeLst/>
   <a:extLst>
     <a:ext uri="{05A4C25C-085E-4340-85A3-A5531E510DB2}">
-      <thm15:themeFamily xmlns:thm15="http://schemas.microsoft.com/office/thememl/2012/main" name="Office Theme" id="{62F939B6-93AF-4DB8-9C6B-D6C7DFDC589F}" vid="{4A3C46E8-61CC-4603-A589-7422A47A8E4A}"/>
+      <thm15:themeFamily xmlns:thm15="http://schemas.microsoft.com/office/thememl/2012/main" xmlns="" name="Office Theme" id="{62F939B6-93AF-4DB8-9C6B-D6C7DFDC589F}" vid="{4A3C46E8-61CC-4603-A589-7422A47A8E4A}"/>
     </a:ext>
   </a:extLst>
 </a:theme>
@@ -13716,7 +14837,7 @@
 </file>
 
 <file path=customXml/itemProps1.xml><?xml version="1.0" encoding="utf-8"?>
-<ds:datastoreItem xmlns:ds="http://schemas.openxmlformats.org/officeDocument/2006/customXml" ds:itemID="{70716475-54B5-4E47-BD71-D78097E91588}">
+<ds:datastoreItem xmlns:ds="http://schemas.openxmlformats.org/officeDocument/2006/customXml" ds:itemID="{0625C5BE-7371-9F44-8F17-6180081F7ABC}">
   <ds:schemaRefs>
     <ds:schemaRef ds:uri="http://schemas.openxmlformats.org/officeDocument/2006/bibliography"/>
   </ds:schemaRefs>

</xml_diff>